<commit_message>
Maj des fichiers en livres
</commit_message>
<xml_diff>
--- a/RessourceDeTravail/Tome_IV_CoR_Scénario.docx
+++ b/RessourceDeTravail/Tome_IV_CoR_Scénario.docx
@@ -1,6 +1,6 @@
 
 <file path=word/document.xml><?xml version="1.0" encoding="utf-8"?>
-<w:document xmlns:wpc="http://schemas.microsoft.com/office/word/2010/wordprocessingCanvas" xmlns:cx="http://schemas.microsoft.com/office/drawing/2014/chartex" xmlns:cx1="http://schemas.microsoft.com/office/drawing/2015/9/8/chartex" xmlns:cx2="http://schemas.microsoft.com/office/drawing/2015/10/21/chartex" xmlns:cx3="http://schemas.microsoft.com/office/drawing/2016/5/9/chartex" xmlns:cx4="http://schemas.microsoft.com/office/drawing/2016/5/10/chartex" xmlns:cx5="http://schemas.microsoft.com/office/drawing/2016/5/11/chartex" xmlns:cx6="http://schemas.microsoft.com/office/drawing/2016/5/12/chartex" xmlns:cx7="http://schemas.microsoft.com/office/drawing/2016/5/13/chartex" xmlns:cx8="http://schemas.microsoft.com/office/drawing/2016/5/14/chartex" xmlns:mc="http://schemas.openxmlformats.org/markup-compatibility/2006" xmlns:aink="http://schemas.microsoft.com/office/drawing/2016/ink" xmlns:am3d="http://schemas.microsoft.com/office/drawing/2017/model3d" xmlns:o="urn:schemas-microsoft-com:office:office" xmlns:r="http://schemas.openxmlformats.org/officeDocument/2006/relationships" xmlns:m="http://schemas.openxmlformats.org/officeDocument/2006/math" xmlns:v="urn:schemas-microsoft-com:vml" xmlns:wp14="http://schemas.microsoft.com/office/word/2010/wordprocessingDrawing" xmlns:wp="http://schemas.openxmlformats.org/drawingml/2006/wordprocessingDrawing" xmlns:w10="urn:schemas-microsoft-com:office:word" xmlns:w="http://schemas.openxmlformats.org/wordprocessingml/2006/main" xmlns:w14="http://schemas.microsoft.com/office/word/2010/wordml" xmlns:w15="http://schemas.microsoft.com/office/word/2012/wordml" xmlns:w16cex="http://schemas.microsoft.com/office/word/2018/wordml/cex" xmlns:w16cid="http://schemas.microsoft.com/office/word/2016/wordml/cid" xmlns:w16="http://schemas.microsoft.com/office/word/2018/wordml" xmlns:w16sdtdh="http://schemas.microsoft.com/office/word/2020/wordml/sdtdatahash" xmlns:w16se="http://schemas.microsoft.com/office/word/2015/wordml/symex" xmlns:wpg="http://schemas.microsoft.com/office/word/2010/wordprocessingGroup" xmlns:wpi="http://schemas.microsoft.com/office/word/2010/wordprocessingInk" xmlns:wne="http://schemas.microsoft.com/office/word/2006/wordml" xmlns:wps="http://schemas.microsoft.com/office/word/2010/wordprocessingShape" mc:Ignorable="w14 w15 w16se w16cid w16 w16cex w16sdtdh wp14">
+<w:document xmlns:wpc="http://schemas.microsoft.com/office/word/2010/wordprocessingCanvas" xmlns:cx="http://schemas.microsoft.com/office/drawing/2014/chartex" xmlns:cx1="http://schemas.microsoft.com/office/drawing/2015/9/8/chartex" xmlns:mc="http://schemas.openxmlformats.org/markup-compatibility/2006" xmlns:o="urn:schemas-microsoft-com:office:office" xmlns:r="http://schemas.openxmlformats.org/officeDocument/2006/relationships" xmlns:m="http://schemas.openxmlformats.org/officeDocument/2006/math" xmlns:v="urn:schemas-microsoft-com:vml" xmlns:wp14="http://schemas.microsoft.com/office/word/2010/wordprocessingDrawing" xmlns:wp="http://schemas.openxmlformats.org/drawingml/2006/wordprocessingDrawing" xmlns:w10="urn:schemas-microsoft-com:office:word" xmlns:w="http://schemas.openxmlformats.org/wordprocessingml/2006/main" xmlns:w14="http://schemas.microsoft.com/office/word/2010/wordml" xmlns:w15="http://schemas.microsoft.com/office/word/2012/wordml" xmlns:w16se="http://schemas.microsoft.com/office/word/2015/wordml/symex" xmlns:wpg="http://schemas.microsoft.com/office/word/2010/wordprocessingGroup" xmlns:wpi="http://schemas.microsoft.com/office/word/2010/wordprocessingInk" xmlns:wne="http://schemas.microsoft.com/office/word/2006/wordml" xmlns:wps="http://schemas.microsoft.com/office/word/2010/wordprocessingShape" mc:Ignorable="w14 w15 w16se wp14">
   <w:background w:color="FFFFFF">
     <v:background id="_x0000_s1025" o:bwmode="white" o:targetscreensize="1024,768">
       <v:fill r:id="rId4" o:title="parchemin" recolor="t" type="frame"/>
@@ -106,27 +106,11 @@
           <w:color w:val="984806" w:themeColor="accent6" w:themeShade="80"/>
         </w:rPr>
       </w:pPr>
-      <w:proofErr w:type="spellStart"/>
-      <w:proofErr w:type="gramStart"/>
       <w:r>
         <w:rPr>
           <w:color w:val="984806" w:themeColor="accent6" w:themeShade="80"/>
         </w:rPr>
-        <w:t>Lineage</w:t>
-      </w:r>
-      <w:proofErr w:type="spellEnd"/>
-      <w:r>
-        <w:rPr>
-          <w:color w:val="984806" w:themeColor="accent6" w:themeShade="80"/>
-        </w:rPr>
-        <w:t xml:space="preserve"> ]</w:t>
-      </w:r>
-      <w:proofErr w:type="gramEnd"/>
-      <w:r>
-        <w:rPr>
-          <w:color w:val="984806" w:themeColor="accent6" w:themeShade="80"/>
-        </w:rPr>
-        <w:t>[</w:t>
+        <w:t>Lineage ][</w:t>
       </w:r>
     </w:p>
     <w:p>
@@ -233,32 +217,7 @@
           <w:b/>
           <w:i/>
         </w:rPr>
-        <w:t xml:space="preserve">Chaos Of Race : </w:t>
-      </w:r>
-      <w:proofErr w:type="spellStart"/>
-      <w:proofErr w:type="gramStart"/>
-      <w:r>
-        <w:rPr>
-          <w:b/>
-          <w:i/>
-        </w:rPr>
-        <w:t>Lineage</w:t>
-      </w:r>
-      <w:proofErr w:type="spellEnd"/>
-      <w:r>
-        <w:rPr>
-          <w:b/>
-          <w:i/>
-        </w:rPr>
-        <w:t xml:space="preserve"> ]</w:t>
-      </w:r>
-      <w:proofErr w:type="gramEnd"/>
-      <w:r>
-        <w:rPr>
-          <w:b/>
-          <w:i/>
-        </w:rPr>
-        <w:t>[ Le Jeux de rôle Fantastique</w:t>
+        <w:t>Chaos Of Race : Lineage ][ Le Jeux de rôle Fantastique</w:t>
       </w:r>
       <w:r>
         <w:t xml:space="preserve">. </w:t>
@@ -270,40 +229,13 @@
         <w:t xml:space="preserve">Dans ce livre </w:t>
       </w:r>
       <w:r>
-        <w:t xml:space="preserve">on découvrira des scénarios pour faire </w:t>
-      </w:r>
-      <w:r>
-        <w:t>participer</w:t>
-      </w:r>
-      <w:r>
-        <w:t xml:space="preserve"> vos joueurs à de fantastiques aventure. </w:t>
+        <w:t xml:space="preserve">on découvrira des scénarios pour faire participé vos joueurs à de fantastiques aventure. </w:t>
       </w:r>
     </w:p>
     <w:p/>
     <w:p>
       <w:r>
-        <w:t xml:space="preserve">Ce livre à était fait Par : </w:t>
-      </w:r>
-      <w:proofErr w:type="spellStart"/>
-      <w:r>
-        <w:t>Gmtech</w:t>
-      </w:r>
-      <w:proofErr w:type="spellEnd"/>
-      <w:r>
-        <w:t xml:space="preserve"> Pour le Forum &amp; serveur Privée </w:t>
-      </w:r>
-      <w:proofErr w:type="spellStart"/>
-      <w:proofErr w:type="gramStart"/>
-      <w:r>
-        <w:t>Lineage</w:t>
-      </w:r>
-      <w:proofErr w:type="spellEnd"/>
-      <w:r>
-        <w:t xml:space="preserve"> ]</w:t>
-      </w:r>
-      <w:proofErr w:type="gramEnd"/>
-      <w:r>
-        <w:t>[ Chaos Of Race à l’adresse suivante :</w:t>
+        <w:t>Ce livre à était fait Par : Gmtech Pour le Forum &amp; serveur Privée Lineage ][ Chaos Of Race à l’adresse suivante :</w:t>
       </w:r>
     </w:p>
     <w:p/>
@@ -412,7 +344,6 @@
         </w:rPr>
         <w:t xml:space="preserve"> </w:t>
       </w:r>
-      <w:proofErr w:type="spellStart"/>
       <w:r>
         <w:rPr>
           <w:rFonts w:ascii="Arial Black" w:hAnsi="Arial Black"/>
@@ -421,7 +352,6 @@
         </w:rPr>
         <w:t>Gmtech</w:t>
       </w:r>
-      <w:proofErr w:type="spellEnd"/>
     </w:p>
     <w:p>
       <w:pPr>
@@ -519,6 +449,7 @@
           <w:szCs w:val="72"/>
           <w:lang w:val="en-US"/>
         </w:rPr>
+        <w:lastRenderedPageBreak/>
         <w:t>Index</w:t>
       </w:r>
       <w:bookmarkEnd w:id="1"/>
@@ -1007,6 +938,7 @@
           <w:sz w:val="72"/>
           <w:szCs w:val="72"/>
         </w:rPr>
+        <w:lastRenderedPageBreak/>
         <w:t>Scenario</w:t>
       </w:r>
       <w:bookmarkEnd w:id="2"/>
@@ -1029,34 +961,13 @@
           <w:sz w:val="72"/>
           <w:szCs w:val="72"/>
         </w:rPr>
-        <w:t>~ La poudre noir</w:t>
-      </w:r>
-      <w:r>
-        <w:rPr>
-          <w:rStyle w:val="Titredulivre"/>
-          <w:color w:val="auto"/>
-          <w:sz w:val="72"/>
-          <w:szCs w:val="72"/>
-        </w:rPr>
-        <w:t>e</w:t>
-      </w:r>
-      <w:r>
-        <w:rPr>
-          <w:rStyle w:val="Titredulivre"/>
-          <w:color w:val="auto"/>
-          <w:sz w:val="72"/>
-          <w:szCs w:val="72"/>
-        </w:rPr>
-        <w:t xml:space="preserve"> ~</w:t>
+        <w:t>~ La poudre noir ~</w:t>
       </w:r>
       <w:bookmarkEnd w:id="3"/>
     </w:p>
     <w:p>
       <w:r>
-        <w:t>La poudre noire</w:t>
-      </w:r>
-      <w:r>
-        <w:t xml:space="preserve"> est un scénario d’aventure conçu pour des aventuri</w:t>
+        <w:t>La poudre noir est un scénario d’aventure conçu pour des aventuri</w:t>
       </w:r>
       <w:r>
         <w:t xml:space="preserve">ers dans leur première carrière. </w:t>
@@ -1120,24 +1031,14 @@
       <w:r>
         <w:t xml:space="preserve">La poudre noire ce déroule dans la région de </w:t>
       </w:r>
-      <w:proofErr w:type="spellStart"/>
       <w:r>
         <w:rPr>
           <w:b/>
-          <w:bCs/>
-        </w:rPr>
-        <w:t>Jómsborg</w:t>
-      </w:r>
-      <w:proofErr w:type="spellEnd"/>
-      <w:r>
-        <w:rPr>
-          <w:b/>
-          <w:bCs/>
-        </w:rPr>
-        <w:t xml:space="preserve"> </w:t>
-      </w:r>
-      <w:r>
-        <w:t>et s’étendra jusqu’au nord D’</w:t>
+        </w:rPr>
+        <w:t>Giran</w:t>
+      </w:r>
+      <w:r>
+        <w:t xml:space="preserve"> et s’étendra jusqu’au nord D’</w:t>
       </w:r>
       <w:r>
         <w:rPr>
@@ -1152,19 +1053,15 @@
         <w:br/>
         <w:t xml:space="preserve">L’intrigue commence dans la ville de </w:t>
       </w:r>
-      <w:proofErr w:type="spellStart"/>
       <w:r>
         <w:rPr>
           <w:b/>
-          <w:bCs/>
-        </w:rPr>
-        <w:t>Jómsborg</w:t>
-      </w:r>
-      <w:proofErr w:type="spellEnd"/>
+        </w:rPr>
+        <w:t>Giran</w:t>
+      </w:r>
       <w:r>
         <w:rPr>
           <w:b/>
-          <w:bCs/>
         </w:rPr>
         <w:t xml:space="preserve"> </w:t>
       </w:r>
@@ -1221,16 +1118,7 @@
     </w:p>
     <w:p>
       <w:r>
-        <w:t>Les différentes sources possibles</w:t>
-      </w:r>
-      <w:r>
-        <w:t xml:space="preserve"> de sou</w:t>
-      </w:r>
-      <w:r>
-        <w:t>ffre</w:t>
-      </w:r>
-      <w:r>
-        <w:t xml:space="preserve"> : </w:t>
+        <w:t xml:space="preserve">Les différentes sources possible de source : </w:t>
       </w:r>
       <w:r>
         <w:br/>
@@ -1469,28 +1357,12 @@
           <w:numId w:val="3"/>
         </w:numPr>
       </w:pPr>
-      <w:proofErr w:type="spellStart"/>
       <w:r>
         <w:rPr>
           <w:b/>
         </w:rPr>
-        <w:t>Blazing</w:t>
-      </w:r>
-      <w:proofErr w:type="spellEnd"/>
-      <w:r>
-        <w:rPr>
-          <w:b/>
-        </w:rPr>
-        <w:t xml:space="preserve"> </w:t>
-      </w:r>
-      <w:proofErr w:type="spellStart"/>
-      <w:r>
-        <w:rPr>
-          <w:b/>
-        </w:rPr>
-        <w:t>Swamp</w:t>
-      </w:r>
-      <w:proofErr w:type="spellEnd"/>
+        <w:t>Blazing Swamp</w:t>
+      </w:r>
       <w:r>
         <w:t xml:space="preserve"> est un volcan en éruption continu le plus proche au niveau destination des héros.</w:t>
       </w:r>
@@ -1525,16 +1397,8 @@
         <w:rPr>
           <w:b/>
         </w:rPr>
-        <w:t xml:space="preserve">Forge of the </w:t>
-      </w:r>
-      <w:proofErr w:type="spellStart"/>
-      <w:r>
-        <w:rPr>
-          <w:b/>
-        </w:rPr>
-        <w:t>Gods</w:t>
-      </w:r>
-      <w:proofErr w:type="spellEnd"/>
+        <w:t>Forge of the Gods</w:t>
+      </w:r>
       <w:r>
         <w:t xml:space="preserve"> est </w:t>
       </w:r>
@@ -1542,15 +1406,7 @@
         <w:t>un endroit extrêmement dangereux</w:t>
       </w:r>
       <w:r>
-        <w:t xml:space="preserve"> qui mène à </w:t>
-      </w:r>
-      <w:proofErr w:type="spellStart"/>
-      <w:r>
-        <w:t>Valakas</w:t>
-      </w:r>
-      <w:proofErr w:type="spellEnd"/>
-      <w:r>
-        <w:t xml:space="preserve"> l’air</w:t>
+        <w:t xml:space="preserve"> qui mène à Valakas l’air</w:t>
       </w:r>
     </w:p>
     <w:p>
@@ -1561,7 +1417,6 @@
           <w:numId w:val="3"/>
         </w:numPr>
       </w:pPr>
-      <w:proofErr w:type="spellStart"/>
       <w:r>
         <w:rPr>
           <w:b/>
@@ -1572,25 +1427,10 @@
         <w:rPr>
           <w:b/>
         </w:rPr>
-        <w:t>alakas</w:t>
-      </w:r>
-      <w:proofErr w:type="spellEnd"/>
-      <w:r>
-        <w:rPr>
-          <w:b/>
-        </w:rPr>
-        <w:t xml:space="preserve"> l’air</w:t>
-      </w:r>
-      <w:r>
-        <w:t xml:space="preserve"> : l’antre du Dragon le plus puissant des enfants de </w:t>
-      </w:r>
-      <w:proofErr w:type="spellStart"/>
-      <w:r>
-        <w:t>Shilien</w:t>
-      </w:r>
-      <w:proofErr w:type="spellEnd"/>
-      <w:r>
-        <w:t xml:space="preserve">. </w:t>
+        <w:t>alakas l’air</w:t>
+      </w:r>
+      <w:r>
+        <w:t xml:space="preserve"> : l’antre du Dragon le plus puissant des enfants de Shilien. </w:t>
       </w:r>
     </w:p>
     <w:p>
@@ -1618,12 +1458,12 @@
     <w:p/>
     <w:p>
       <w:r>
+        <w:lastRenderedPageBreak/>
         <w:t>Ils</w:t>
       </w:r>
       <w:r>
         <w:t xml:space="preserve"> devront alors partir en direction soit de </w:t>
       </w:r>
-      <w:proofErr w:type="spellStart"/>
       <w:r>
         <w:rPr>
           <w:b/>
@@ -1631,7 +1471,6 @@
         </w:rPr>
         <w:t>Oren</w:t>
       </w:r>
-      <w:proofErr w:type="spellEnd"/>
       <w:r>
         <w:t xml:space="preserve"> soit de </w:t>
       </w:r>
@@ -1709,15 +1548,8 @@
     <w:p/>
     <w:p>
       <w:r>
-        <w:t xml:space="preserve">Depuis </w:t>
-      </w:r>
-      <w:proofErr w:type="spellStart"/>
-      <w:r>
-        <w:t>Oren</w:t>
-      </w:r>
-      <w:proofErr w:type="spellEnd"/>
-      <w:r>
-        <w:t xml:space="preserve"> :  </w:t>
+        <w:lastRenderedPageBreak/>
+        <w:t xml:space="preserve">Depuis Oren :  </w:t>
       </w:r>
     </w:p>
     <w:p>
@@ -1801,53 +1633,23 @@
       <w:r>
         <w:t xml:space="preserve"> depuis la-il auront le choix de se rendre directement à </w:t>
       </w:r>
-      <w:proofErr w:type="spellStart"/>
       <w:r>
         <w:rPr>
           <w:b/>
         </w:rPr>
-        <w:t>Blazing</w:t>
-      </w:r>
-      <w:proofErr w:type="spellEnd"/>
+        <w:t>Blazing Swamp</w:t>
+      </w:r>
+      <w:r>
+        <w:t xml:space="preserve"> ou de continuer au nord vers </w:t>
+      </w:r>
       <w:r>
         <w:rPr>
           <w:b/>
         </w:rPr>
-        <w:t xml:space="preserve"> </w:t>
-      </w:r>
-      <w:proofErr w:type="spellStart"/>
-      <w:r>
-        <w:rPr>
-          <w:b/>
-        </w:rPr>
-        <w:t>Swamp</w:t>
-      </w:r>
-      <w:proofErr w:type="spellEnd"/>
-      <w:r>
-        <w:t xml:space="preserve"> ou de continuer au nord vers </w:t>
-      </w:r>
-      <w:r>
-        <w:rPr>
-          <w:b/>
-        </w:rPr>
-        <w:t xml:space="preserve">Border </w:t>
-      </w:r>
-      <w:proofErr w:type="spellStart"/>
-      <w:r>
-        <w:rPr>
-          <w:b/>
-        </w:rPr>
-        <w:t>Outpost</w:t>
-      </w:r>
-      <w:proofErr w:type="spellEnd"/>
-      <w:r>
-        <w:t xml:space="preserve"> il est aussi possible </w:t>
-      </w:r>
-      <w:r>
-        <w:t>aux aventuriers</w:t>
-      </w:r>
-      <w:r>
-        <w:t xml:space="preserve"> de partir en direction d’</w:t>
+        <w:t>Border Outpost</w:t>
+      </w:r>
+      <w:r>
+        <w:t xml:space="preserve"> il est aussi possible au aventurier de partir en direction d’</w:t>
       </w:r>
       <w:r>
         <w:rPr>
@@ -1868,6 +1670,7 @@
     <w:p/>
     <w:p>
       <w:r>
+        <w:lastRenderedPageBreak/>
         <w:t xml:space="preserve">Depuis </w:t>
       </w:r>
       <w:r>
@@ -1941,15 +1744,7 @@
     </w:p>
     <w:p>
       <w:r>
-        <w:t xml:space="preserve">Les aventuriers devront se rendre en direction du </w:t>
-      </w:r>
-      <w:proofErr w:type="spellStart"/>
-      <w:r>
-        <w:t>Coliseum</w:t>
-      </w:r>
-      <w:proofErr w:type="spellEnd"/>
-      <w:r>
-        <w:t xml:space="preserve"> puis de la ville d’</w:t>
+        <w:t>Les aventuriers devront se rendre en direction du Coliseum puis de la ville d’</w:t>
       </w:r>
       <w:r>
         <w:rPr>
@@ -1960,28 +1755,12 @@
       <w:r>
         <w:t xml:space="preserve">, afin de pouvoir rejoindre </w:t>
       </w:r>
-      <w:proofErr w:type="spellStart"/>
       <w:r>
         <w:rPr>
           <w:b/>
         </w:rPr>
-        <w:t>Blazing</w:t>
-      </w:r>
-      <w:proofErr w:type="spellEnd"/>
-      <w:r>
-        <w:rPr>
-          <w:b/>
-        </w:rPr>
-        <w:t xml:space="preserve"> </w:t>
-      </w:r>
-      <w:proofErr w:type="spellStart"/>
-      <w:r>
-        <w:rPr>
-          <w:b/>
-        </w:rPr>
-        <w:t>Swamp</w:t>
-      </w:r>
-      <w:proofErr w:type="spellEnd"/>
+        <w:t>Blazing Swamp</w:t>
+      </w:r>
       <w:r>
         <w:t xml:space="preserve">. </w:t>
       </w:r>
@@ -2005,6 +1784,7 @@
           <w:szCs w:val="72"/>
           <w:u w:val="single"/>
         </w:rPr>
+        <w:lastRenderedPageBreak/>
         <w:t xml:space="preserve">          </w:t>
       </w:r>
       <w:r>
@@ -3160,6 +2940,7 @@
           <w:szCs w:val="72"/>
           <w:u w:val="single"/>
         </w:rPr>
+        <w:lastRenderedPageBreak/>
         <w:t xml:space="preserve">             </w:t>
       </w:r>
       <w:r>
@@ -3213,19 +2994,7 @@
         <w:t>se</w:t>
       </w:r>
       <w:r>
-        <w:t xml:space="preserve"> trouvant dans la ville de </w:t>
-      </w:r>
-      <w:proofErr w:type="spellStart"/>
-      <w:r>
-        <w:rPr>
-          <w:b/>
-          <w:bCs/>
-        </w:rPr>
-        <w:t>Jómsborg</w:t>
-      </w:r>
-      <w:proofErr w:type="spellEnd"/>
-      <w:r>
-        <w:t>.</w:t>
+        <w:t xml:space="preserve"> trouvant dans la ville de Giran.</w:t>
       </w:r>
     </w:p>
     <w:p>
@@ -3257,7 +3026,7 @@
           <w:sz w:val="40"/>
           <w:u w:val="single"/>
         </w:rPr>
-        <w:t>La Ville de</w:t>
+        <w:t>La Ville de Giran</w:t>
       </w:r>
       <w:r>
         <w:rPr>
@@ -3267,39 +3036,7 @@
           <w:sz w:val="40"/>
           <w:u w:val="single"/>
         </w:rPr>
-        <w:t xml:space="preserve"> </w:t>
-      </w:r>
-      <w:proofErr w:type="spellStart"/>
-      <w:r>
-        <w:rPr>
-          <w:b/>
-          <w:i w:val="0"/>
-          <w:color w:val="000000" w:themeColor="text1"/>
-          <w:sz w:val="40"/>
-          <w:u w:val="single"/>
-        </w:rPr>
-        <w:t>J</w:t>
-      </w:r>
-      <w:r>
-        <w:rPr>
-          <w:b/>
-          <w:bCs/>
-          <w:color w:val="auto"/>
-          <w:sz w:val="40"/>
-          <w:szCs w:val="40"/>
-        </w:rPr>
-        <w:t>ómsborg</w:t>
-      </w:r>
-      <w:proofErr w:type="spellEnd"/>
-      <w:r>
-        <w:rPr>
-          <w:b/>
-          <w:i w:val="0"/>
-          <w:color w:val="000000" w:themeColor="text1"/>
-          <w:sz w:val="40"/>
-          <w:u w:val="single"/>
-        </w:rPr>
-        <w:t>                           </w:t>
+        <w:t>                                   </w:t>
       </w:r>
     </w:p>
     <w:p>
@@ -3360,59 +3097,13 @@
     </w:p>
     <w:p>
       <w:r>
-        <w:t xml:space="preserve">Cette ville est sous la protection du château de </w:t>
-      </w:r>
-      <w:proofErr w:type="spellStart"/>
-      <w:r>
-        <w:rPr>
-          <w:b/>
-          <w:bCs/>
-        </w:rPr>
-        <w:t>Jómsborg</w:t>
-      </w:r>
-      <w:proofErr w:type="spellEnd"/>
-      <w:r>
-        <w:t xml:space="preserve">, c’est la plus grande ville Commercial du monde. C’est très luxueux et très fréquenté par rapport aux autres villes. Il existe une boutique de luxe unique ou vous pouvez acheter des articles de haute qualité. </w:t>
-      </w:r>
-      <w:proofErr w:type="spellStart"/>
-      <w:r>
-        <w:rPr>
-          <w:b/>
-          <w:bCs/>
-        </w:rPr>
-        <w:t>Jómsborg</w:t>
-      </w:r>
-      <w:r>
-        <w:t>est</w:t>
-      </w:r>
-      <w:proofErr w:type="spellEnd"/>
-      <w:r>
-        <w:t xml:space="preserve"> devenu riche grâce au rachat de la ville par les trois grands Ro</w:t>
+        <w:t>Cette ville est sous la protection du château de Giran, c’est la plus grande ville Commercial du monde. C’est très luxueux et très fréquenté par rapport aux autres villes. Il existe une boutique de luxe unique ou vous pouvez acheter des articles de haute qualité. Giran est devenu riche grâce au rachat de la ville par les trois grands Ro</w:t>
       </w:r>
       <w:r>
         <w:t>is nains. Il existe des zones très</w:t>
       </w:r>
       <w:r>
-        <w:t xml:space="preserve"> peuplé ou les commerçants travaille avec des matières premières importées via </w:t>
-      </w:r>
-      <w:proofErr w:type="spellStart"/>
-      <w:r>
-        <w:rPr>
-          <w:b/>
-          <w:bCs/>
-        </w:rPr>
-        <w:t>Jómsborg</w:t>
-      </w:r>
-      <w:proofErr w:type="spellEnd"/>
-      <w:r>
-        <w:rPr>
-          <w:b/>
-          <w:bCs/>
-        </w:rPr>
-        <w:t xml:space="preserve"> </w:t>
-      </w:r>
-      <w:r>
-        <w:t xml:space="preserve">Harbor </w:t>
+        <w:t xml:space="preserve"> peuplé ou les commerçants travaille avec des matières premières importées via Giran Harbor </w:t>
       </w:r>
     </w:p>
     <w:p>
@@ -3427,41 +3118,24 @@
         </w:rPr>
       </w:pPr>
       <w:r>
-        <w:lastRenderedPageBreak/>
         <w:t>« </w:t>
       </w:r>
-      <w:proofErr w:type="spellStart"/>
       <w:r>
         <w:rPr>
           <w:b/>
-          <w:bCs/>
-        </w:rPr>
-        <w:t>Jómsborg</w:t>
-      </w:r>
-      <w:proofErr w:type="spellEnd"/>
+        </w:rPr>
+        <w:t>Giran est la région la plus riche du royaume. Il n’y a</w:t>
+      </w:r>
       <w:r>
         <w:rPr>
           <w:b/>
-          <w:bCs/>
-        </w:rPr>
-        <w:t xml:space="preserve"> </w:t>
+        </w:rPr>
+        <w:t xml:space="preserve"> pas de meilleur endroit pour </w:t>
       </w:r>
       <w:r>
         <w:rPr>
           <w:b/>
         </w:rPr>
-        <w:t>est la région la plus riche du royaume. Il n’y a</w:t>
-      </w:r>
-      <w:r>
-        <w:rPr>
-          <w:b/>
-        </w:rPr>
-        <w:t xml:space="preserve"> pas de meilleur endroit pour </w:t>
-      </w:r>
-      <w:r>
-        <w:rPr>
-          <w:b/>
-        </w:rPr>
         <w:t>reposer l’esprit et le corps</w:t>
       </w:r>
       <w:r>
@@ -3471,16 +3145,8 @@
         <w:rPr>
           <w:i/>
         </w:rPr>
-        <w:t xml:space="preserve">Prêtresse </w:t>
-      </w:r>
-      <w:proofErr w:type="spellStart"/>
-      <w:r>
-        <w:rPr>
-          <w:i/>
-        </w:rPr>
-        <w:t>Pupina</w:t>
-      </w:r>
-      <w:proofErr w:type="spellEnd"/>
+        <w:t>Prêtresse Pupina</w:t>
+      </w:r>
     </w:p>
     <w:p/>
     <w:p>
@@ -3498,6 +3164,7 @@
           <w:color w:val="000000" w:themeColor="text1"/>
           <w:sz w:val="28"/>
         </w:rPr>
+        <w:lastRenderedPageBreak/>
         <w:t>1. La Place Central</w:t>
       </w:r>
     </w:p>
@@ -3704,7 +3371,6 @@
                 <w:lang w:eastAsia="fr-FR"/>
               </w:rPr>
             </w:pPr>
-            <w:proofErr w:type="spellStart"/>
             <w:r>
               <w:rPr>
                 <w:rFonts w:ascii="Times New Roman" w:eastAsia="Times New Roman" w:hAnsi="Times New Roman" w:cs="Times New Roman"/>
@@ -3714,7 +3380,6 @@
               </w:rPr>
               <w:t>Enc</w:t>
             </w:r>
-            <w:proofErr w:type="spellEnd"/>
           </w:p>
         </w:tc>
         <w:tc>
@@ -5300,7 +4965,6 @@
           <w:szCs w:val="24"/>
           <w:lang w:eastAsia="fr-FR"/>
         </w:rPr>
-        <w:lastRenderedPageBreak/>
         <w:t>Bâton Ancien en bois elfique</w:t>
       </w:r>
       <w:r>
@@ -5372,6 +5036,7 @@
                 <w:szCs w:val="24"/>
                 <w:lang w:eastAsia="fr-FR"/>
               </w:rPr>
+              <w:lastRenderedPageBreak/>
               <w:t>Type d’armure</w:t>
             </w:r>
           </w:p>
@@ -5431,7 +5096,6 @@
                 <w:lang w:eastAsia="fr-FR"/>
               </w:rPr>
             </w:pPr>
-            <w:proofErr w:type="spellStart"/>
             <w:r>
               <w:rPr>
                 <w:rFonts w:ascii="Times New Roman" w:eastAsia="Times New Roman" w:hAnsi="Times New Roman" w:cs="Times New Roman"/>
@@ -5441,7 +5105,6 @@
               </w:rPr>
               <w:t>Enc</w:t>
             </w:r>
-            <w:proofErr w:type="spellEnd"/>
           </w:p>
         </w:tc>
         <w:tc>
@@ -9435,7 +9098,6 @@
           <w:szCs w:val="24"/>
           <w:lang w:eastAsia="fr-FR"/>
         </w:rPr>
-        <w:lastRenderedPageBreak/>
         <w:t>Brassard de fer du mage</w:t>
       </w:r>
       <w:r>
@@ -9846,7 +9508,6 @@
                 <w:lang w:eastAsia="fr-FR"/>
               </w:rPr>
             </w:pPr>
-            <w:proofErr w:type="spellStart"/>
             <w:r>
               <w:rPr>
                 <w:rFonts w:ascii="Times New Roman" w:eastAsia="Times New Roman" w:hAnsi="Times New Roman" w:cs="Times New Roman"/>
@@ -9856,7 +9517,6 @@
               </w:rPr>
               <w:t>Enc</w:t>
             </w:r>
-            <w:proofErr w:type="spellEnd"/>
           </w:p>
         </w:tc>
         <w:tc>
@@ -10382,19 +10042,8 @@
                 <w:szCs w:val="24"/>
                 <w:lang w:eastAsia="fr-FR"/>
               </w:rPr>
-              <w:t xml:space="preserve">Bague de </w:t>
-            </w:r>
-            <w:proofErr w:type="spellStart"/>
-            <w:r>
-              <w:rPr>
-                <w:rFonts w:ascii="Times New Roman" w:eastAsia="Times New Roman" w:hAnsi="Times New Roman" w:cs="Times New Roman"/>
-                <w:sz w:val="24"/>
-                <w:szCs w:val="24"/>
-                <w:lang w:eastAsia="fr-FR"/>
-              </w:rPr>
-              <w:t>Einhasad</w:t>
-            </w:r>
-            <w:proofErr w:type="spellEnd"/>
+              <w:t>Bague de Einhasad</w:t>
+            </w:r>
             <w:r>
               <w:rPr>
                 <w:rFonts w:ascii="Times New Roman" w:eastAsia="Times New Roman" w:hAnsi="Times New Roman" w:cs="Times New Roman"/>
@@ -10757,19 +10406,8 @@
                 <w:szCs w:val="24"/>
                 <w:lang w:eastAsia="fr-FR"/>
               </w:rPr>
-              <w:t xml:space="preserve">Tiare de </w:t>
-            </w:r>
-            <w:proofErr w:type="spellStart"/>
-            <w:r>
-              <w:rPr>
-                <w:rFonts w:ascii="Times New Roman" w:eastAsia="Times New Roman" w:hAnsi="Times New Roman" w:cs="Times New Roman"/>
-                <w:sz w:val="24"/>
-                <w:szCs w:val="24"/>
-                <w:lang w:eastAsia="fr-FR"/>
-              </w:rPr>
-              <w:t>Shilen</w:t>
-            </w:r>
-            <w:proofErr w:type="spellEnd"/>
+              <w:t>Tiare de Shilen</w:t>
+            </w:r>
             <w:r>
               <w:rPr>
                 <w:rFonts w:ascii="Times New Roman" w:eastAsia="Times New Roman" w:hAnsi="Times New Roman" w:cs="Times New Roman"/>
@@ -10950,19 +10588,8 @@
                 <w:szCs w:val="24"/>
                 <w:lang w:eastAsia="fr-FR"/>
               </w:rPr>
-              <w:t xml:space="preserve">Bracelet de </w:t>
-            </w:r>
-            <w:proofErr w:type="spellStart"/>
-            <w:r>
-              <w:rPr>
-                <w:rFonts w:ascii="Times New Roman" w:eastAsia="Times New Roman" w:hAnsi="Times New Roman" w:cs="Times New Roman"/>
-                <w:sz w:val="24"/>
-                <w:szCs w:val="24"/>
-                <w:lang w:eastAsia="fr-FR"/>
-              </w:rPr>
-              <w:t>Pa’Agrio</w:t>
-            </w:r>
-            <w:proofErr w:type="spellEnd"/>
+              <w:t>Bracelet de Pa’Agrio</w:t>
+            </w:r>
             <w:r>
               <w:rPr>
                 <w:rFonts w:ascii="Times New Roman" w:eastAsia="Times New Roman" w:hAnsi="Times New Roman" w:cs="Times New Roman"/>
@@ -11142,19 +10769,8 @@
                 <w:szCs w:val="24"/>
                 <w:lang w:eastAsia="fr-FR"/>
               </w:rPr>
-              <w:t xml:space="preserve">Ceinture de </w:t>
-            </w:r>
-            <w:proofErr w:type="spellStart"/>
-            <w:r>
-              <w:rPr>
-                <w:rFonts w:ascii="Times New Roman" w:eastAsia="Times New Roman" w:hAnsi="Times New Roman" w:cs="Times New Roman"/>
-                <w:sz w:val="24"/>
-                <w:szCs w:val="24"/>
-                <w:lang w:eastAsia="fr-FR"/>
-              </w:rPr>
-              <w:t>Maphr</w:t>
-            </w:r>
-            <w:proofErr w:type="spellEnd"/>
+              <w:t>Ceinture de Maphr</w:t>
+            </w:r>
             <w:r>
               <w:rPr>
                 <w:rFonts w:ascii="Times New Roman" w:eastAsia="Times New Roman" w:hAnsi="Times New Roman" w:cs="Times New Roman"/>
@@ -11376,25 +10992,7 @@
           <w:sz w:val="24"/>
           <w:szCs w:val="24"/>
         </w:rPr>
-        <w:t xml:space="preserve"> : Cupidon est un ange désigné par </w:t>
-      </w:r>
-      <w:proofErr w:type="spellStart"/>
-      <w:r>
-        <w:rPr>
-          <w:rFonts w:ascii="Times New Roman" w:hAnsi="Times New Roman" w:cs="Times New Roman"/>
-          <w:sz w:val="24"/>
-          <w:szCs w:val="24"/>
-        </w:rPr>
-        <w:t>Einhasad</w:t>
-      </w:r>
-      <w:proofErr w:type="spellEnd"/>
-      <w:r>
-        <w:rPr>
-          <w:rFonts w:ascii="Times New Roman" w:hAnsi="Times New Roman" w:cs="Times New Roman"/>
-          <w:sz w:val="24"/>
-          <w:szCs w:val="24"/>
-        </w:rPr>
-        <w:t xml:space="preserve"> pour s’occuper du rôle de l’amour, porter sa bague donne un bonus de charisme de +10% pour toute interaction avec le sexe opposé. </w:t>
+        <w:t xml:space="preserve"> : Cupidon est un ange désigné par Einhasad pour s’occuper du rôle de l’amour, porter sa bague donne un bonus de charisme de +10% pour toute interaction avec le sexe opposé. </w:t>
       </w:r>
     </w:p>
     <w:p>
@@ -11472,10 +11070,8 @@
           <w:szCs w:val="24"/>
           <w:lang w:eastAsia="fr-FR"/>
         </w:rPr>
-        <w:lastRenderedPageBreak/>
-        <w:t xml:space="preserve">Bague de </w:t>
-      </w:r>
-      <w:proofErr w:type="spellStart"/>
+        <w:t>Bague de Einhasad</w:t>
+      </w:r>
       <w:r>
         <w:rPr>
           <w:rFonts w:ascii="Times New Roman" w:eastAsia="Times New Roman" w:hAnsi="Times New Roman" w:cs="Times New Roman"/>
@@ -11484,9 +11080,8 @@
           <w:szCs w:val="24"/>
           <w:lang w:eastAsia="fr-FR"/>
         </w:rPr>
-        <w:t>Einhasad</w:t>
-      </w:r>
-      <w:proofErr w:type="spellEnd"/>
+        <w:t xml:space="preserve"> (I</w:t>
+      </w:r>
       <w:r>
         <w:rPr>
           <w:rFonts w:ascii="Times New Roman" w:eastAsia="Times New Roman" w:hAnsi="Times New Roman" w:cs="Times New Roman"/>
@@ -11495,7 +11090,7 @@
           <w:szCs w:val="24"/>
           <w:lang w:eastAsia="fr-FR"/>
         </w:rPr>
-        <w:t xml:space="preserve"> (I</w:t>
+        <w:t>mitation)</w:t>
       </w:r>
       <w:r>
         <w:rPr>
@@ -11505,16 +11100,6 @@
           <w:szCs w:val="24"/>
           <w:lang w:eastAsia="fr-FR"/>
         </w:rPr>
-        <w:t>mitation)</w:t>
-      </w:r>
-      <w:r>
-        <w:rPr>
-          <w:rFonts w:ascii="Times New Roman" w:eastAsia="Times New Roman" w:hAnsi="Times New Roman" w:cs="Times New Roman"/>
-          <w:b/>
-          <w:sz w:val="24"/>
-          <w:szCs w:val="24"/>
-          <w:lang w:eastAsia="fr-FR"/>
-        </w:rPr>
         <w:t xml:space="preserve"> </w:t>
       </w:r>
       <w:r>
@@ -11524,67 +11109,7 @@
           <w:szCs w:val="24"/>
           <w:lang w:eastAsia="fr-FR"/>
         </w:rPr>
-        <w:t>: Cette bague à l’effigie d’</w:t>
-      </w:r>
-      <w:proofErr w:type="spellStart"/>
-      <w:r>
-        <w:rPr>
-          <w:rFonts w:ascii="Times New Roman" w:eastAsia="Times New Roman" w:hAnsi="Times New Roman" w:cs="Times New Roman"/>
-          <w:sz w:val="24"/>
-          <w:szCs w:val="24"/>
-          <w:lang w:eastAsia="fr-FR"/>
-        </w:rPr>
-        <w:t>Einhasad</w:t>
-      </w:r>
-      <w:proofErr w:type="spellEnd"/>
-      <w:r>
-        <w:rPr>
-          <w:rFonts w:ascii="Times New Roman" w:eastAsia="Times New Roman" w:hAnsi="Times New Roman" w:cs="Times New Roman"/>
-          <w:sz w:val="24"/>
-          <w:szCs w:val="24"/>
-          <w:lang w:eastAsia="fr-FR"/>
-        </w:rPr>
-        <w:t xml:space="preserve"> permet à son porteur d’utiliser le sort Luminescence gratuitement sur la bague une fois par mois. Même si celui-ci ne </w:t>
-      </w:r>
-      <w:proofErr w:type="gramStart"/>
-      <w:r>
-        <w:rPr>
-          <w:rFonts w:ascii="Times New Roman" w:eastAsia="Times New Roman" w:hAnsi="Times New Roman" w:cs="Times New Roman"/>
-          <w:sz w:val="24"/>
-          <w:szCs w:val="24"/>
-          <w:lang w:eastAsia="fr-FR"/>
-        </w:rPr>
-        <w:t>connais</w:t>
-      </w:r>
-      <w:proofErr w:type="gramEnd"/>
-      <w:r>
-        <w:rPr>
-          <w:rFonts w:ascii="Times New Roman" w:eastAsia="Times New Roman" w:hAnsi="Times New Roman" w:cs="Times New Roman"/>
-          <w:sz w:val="24"/>
-          <w:szCs w:val="24"/>
-          <w:lang w:eastAsia="fr-FR"/>
-        </w:rPr>
-        <w:t xml:space="preserve"> pas le sort. Un magicien peut recharger la bague plus rapidement s’il connaît lui-même le sort et qu’il est un fidèle de </w:t>
-      </w:r>
-      <w:proofErr w:type="spellStart"/>
-      <w:r>
-        <w:rPr>
-          <w:rFonts w:ascii="Times New Roman" w:eastAsia="Times New Roman" w:hAnsi="Times New Roman" w:cs="Times New Roman"/>
-          <w:sz w:val="24"/>
-          <w:szCs w:val="24"/>
-          <w:lang w:eastAsia="fr-FR"/>
-        </w:rPr>
-        <w:t>Einhasad</w:t>
-      </w:r>
-      <w:proofErr w:type="spellEnd"/>
-      <w:r>
-        <w:rPr>
-          <w:rFonts w:ascii="Times New Roman" w:eastAsia="Times New Roman" w:hAnsi="Times New Roman" w:cs="Times New Roman"/>
-          <w:sz w:val="24"/>
-          <w:szCs w:val="24"/>
-          <w:lang w:eastAsia="fr-FR"/>
-        </w:rPr>
-        <w:t xml:space="preserve">. </w:t>
+        <w:t xml:space="preserve">: Cette bague à l’effigie d’Einhasad permet à son porteur d’utiliser le sort Luminescence gratuitement sur la bague une fois par mois. Même si celui-ci ne connais pas le sort. Un magicien peut recharger la bague plus rapidement s’il connaît lui-même le sort et qu’il est un fidèle de Einhasad. </w:t>
       </w:r>
     </w:p>
     <w:p>
@@ -11604,6 +11129,7 @@
           <w:szCs w:val="24"/>
           <w:lang w:eastAsia="fr-FR"/>
         </w:rPr>
+        <w:lastRenderedPageBreak/>
         <w:t>Boucle d’oreille d’Eva (</w:t>
       </w:r>
       <w:r>
@@ -11662,9 +11188,8 @@
           <w:szCs w:val="24"/>
           <w:lang w:eastAsia="fr-FR"/>
         </w:rPr>
-        <w:t xml:space="preserve">Tiare de </w:t>
-      </w:r>
-      <w:proofErr w:type="spellStart"/>
+        <w:t>Tiare de Shilen (</w:t>
+      </w:r>
       <w:r>
         <w:rPr>
           <w:rFonts w:ascii="Times New Roman" w:eastAsia="Times New Roman" w:hAnsi="Times New Roman" w:cs="Times New Roman"/>
@@ -11673,9 +11198,8 @@
           <w:szCs w:val="24"/>
           <w:lang w:eastAsia="fr-FR"/>
         </w:rPr>
-        <w:t>Shilen</w:t>
-      </w:r>
-      <w:proofErr w:type="spellEnd"/>
+        <w:t>Imitation</w:t>
+      </w:r>
       <w:r>
         <w:rPr>
           <w:rFonts w:ascii="Times New Roman" w:eastAsia="Times New Roman" w:hAnsi="Times New Roman" w:cs="Times New Roman"/>
@@ -11684,26 +11208,6 @@
           <w:szCs w:val="24"/>
           <w:lang w:eastAsia="fr-FR"/>
         </w:rPr>
-        <w:t xml:space="preserve"> (</w:t>
-      </w:r>
-      <w:r>
-        <w:rPr>
-          <w:rFonts w:ascii="Times New Roman" w:eastAsia="Times New Roman" w:hAnsi="Times New Roman" w:cs="Times New Roman"/>
-          <w:b/>
-          <w:sz w:val="24"/>
-          <w:szCs w:val="24"/>
-          <w:lang w:eastAsia="fr-FR"/>
-        </w:rPr>
-        <w:t>Imitation</w:t>
-      </w:r>
-      <w:r>
-        <w:rPr>
-          <w:rFonts w:ascii="Times New Roman" w:eastAsia="Times New Roman" w:hAnsi="Times New Roman" w:cs="Times New Roman"/>
-          <w:b/>
-          <w:sz w:val="24"/>
-          <w:szCs w:val="24"/>
-          <w:lang w:eastAsia="fr-FR"/>
-        </w:rPr>
         <w:t>)</w:t>
       </w:r>
       <w:r>
@@ -11722,36 +11226,16 @@
           <w:szCs w:val="24"/>
           <w:lang w:eastAsia="fr-FR"/>
         </w:rPr>
-        <w:t xml:space="preserve">a tiare de </w:t>
-      </w:r>
-      <w:proofErr w:type="spellStart"/>
-      <w:r>
-        <w:rPr>
-          <w:rFonts w:ascii="Times New Roman" w:eastAsia="Times New Roman" w:hAnsi="Times New Roman" w:cs="Times New Roman"/>
-          <w:sz w:val="24"/>
-          <w:szCs w:val="24"/>
-          <w:lang w:eastAsia="fr-FR"/>
-        </w:rPr>
-        <w:t>S</w:t>
-      </w:r>
-      <w:r>
-        <w:rPr>
-          <w:rFonts w:ascii="Times New Roman" w:eastAsia="Times New Roman" w:hAnsi="Times New Roman" w:cs="Times New Roman"/>
-          <w:sz w:val="24"/>
-          <w:szCs w:val="24"/>
-          <w:lang w:eastAsia="fr-FR"/>
-        </w:rPr>
-        <w:t>hilen</w:t>
-      </w:r>
-      <w:proofErr w:type="spellEnd"/>
-      <w:r>
-        <w:rPr>
-          <w:rFonts w:ascii="Times New Roman" w:eastAsia="Times New Roman" w:hAnsi="Times New Roman" w:cs="Times New Roman"/>
-          <w:sz w:val="24"/>
-          <w:szCs w:val="24"/>
-          <w:lang w:eastAsia="fr-FR"/>
-        </w:rPr>
-        <w:t xml:space="preserve"> peut servir de point de destin </w:t>
+        <w:t>a tiare de S</w:t>
+      </w:r>
+      <w:r>
+        <w:rPr>
+          <w:rFonts w:ascii="Times New Roman" w:eastAsia="Times New Roman" w:hAnsi="Times New Roman" w:cs="Times New Roman"/>
+          <w:sz w:val="24"/>
+          <w:szCs w:val="24"/>
+          <w:lang w:eastAsia="fr-FR"/>
+        </w:rPr>
+        <w:t xml:space="preserve">hilen peut servir de point de destin </w:t>
       </w:r>
       <w:r>
         <w:rPr>
@@ -11780,9 +11264,8 @@
           <w:szCs w:val="24"/>
           <w:lang w:eastAsia="fr-FR"/>
         </w:rPr>
-        <w:t xml:space="preserve">Bracelet de </w:t>
-      </w:r>
-      <w:proofErr w:type="spellStart"/>
+        <w:t>Bracelet de Pa’Agrio (</w:t>
+      </w:r>
       <w:r>
         <w:rPr>
           <w:rFonts w:ascii="Times New Roman" w:eastAsia="Times New Roman" w:hAnsi="Times New Roman" w:cs="Times New Roman"/>
@@ -11791,9 +11274,8 @@
           <w:szCs w:val="24"/>
           <w:lang w:eastAsia="fr-FR"/>
         </w:rPr>
-        <w:t>Pa’Agrio</w:t>
-      </w:r>
-      <w:proofErr w:type="spellEnd"/>
+        <w:t>Imitation</w:t>
+      </w:r>
       <w:r>
         <w:rPr>
           <w:rFonts w:ascii="Times New Roman" w:eastAsia="Times New Roman" w:hAnsi="Times New Roman" w:cs="Times New Roman"/>
@@ -11802,26 +11284,6 @@
           <w:szCs w:val="24"/>
           <w:lang w:eastAsia="fr-FR"/>
         </w:rPr>
-        <w:t xml:space="preserve"> (</w:t>
-      </w:r>
-      <w:r>
-        <w:rPr>
-          <w:rFonts w:ascii="Times New Roman" w:eastAsia="Times New Roman" w:hAnsi="Times New Roman" w:cs="Times New Roman"/>
-          <w:b/>
-          <w:sz w:val="24"/>
-          <w:szCs w:val="24"/>
-          <w:lang w:eastAsia="fr-FR"/>
-        </w:rPr>
-        <w:t>Imitation</w:t>
-      </w:r>
-      <w:r>
-        <w:rPr>
-          <w:rFonts w:ascii="Times New Roman" w:eastAsia="Times New Roman" w:hAnsi="Times New Roman" w:cs="Times New Roman"/>
-          <w:b/>
-          <w:sz w:val="24"/>
-          <w:szCs w:val="24"/>
-          <w:lang w:eastAsia="fr-FR"/>
-        </w:rPr>
         <w:t>)</w:t>
       </w:r>
       <w:r>
@@ -11849,27 +11311,7 @@
           <w:szCs w:val="24"/>
           <w:lang w:eastAsia="fr-FR"/>
         </w:rPr>
-        <w:t xml:space="preserve">bracelet à l’effigie de </w:t>
-      </w:r>
-      <w:proofErr w:type="spellStart"/>
-      <w:r>
-        <w:rPr>
-          <w:rFonts w:ascii="Times New Roman" w:eastAsia="Times New Roman" w:hAnsi="Times New Roman" w:cs="Times New Roman"/>
-          <w:sz w:val="24"/>
-          <w:szCs w:val="24"/>
-          <w:lang w:eastAsia="fr-FR"/>
-        </w:rPr>
-        <w:t>Pa’Agrio</w:t>
-      </w:r>
-      <w:proofErr w:type="spellEnd"/>
-      <w:r>
-        <w:rPr>
-          <w:rFonts w:ascii="Times New Roman" w:eastAsia="Times New Roman" w:hAnsi="Times New Roman" w:cs="Times New Roman"/>
-          <w:sz w:val="24"/>
-          <w:szCs w:val="24"/>
-          <w:lang w:eastAsia="fr-FR"/>
-        </w:rPr>
-        <w:t xml:space="preserve"> permet à son </w:t>
+        <w:t xml:space="preserve">bracelet à l’effigie de Pa’Agrio permet à son </w:t>
       </w:r>
       <w:r>
         <w:rPr>
@@ -12006,9 +11448,8 @@
           <w:szCs w:val="24"/>
           <w:lang w:eastAsia="fr-FR"/>
         </w:rPr>
-        <w:t xml:space="preserve">Ceinture de </w:t>
-      </w:r>
-      <w:proofErr w:type="spellStart"/>
+        <w:t>Ceinture de Maphr (</w:t>
+      </w:r>
       <w:r>
         <w:rPr>
           <w:rFonts w:ascii="Times New Roman" w:eastAsia="Times New Roman" w:hAnsi="Times New Roman" w:cs="Times New Roman"/>
@@ -12017,9 +11458,8 @@
           <w:szCs w:val="24"/>
           <w:lang w:eastAsia="fr-FR"/>
         </w:rPr>
-        <w:t>Maphr</w:t>
-      </w:r>
-      <w:proofErr w:type="spellEnd"/>
+        <w:t>Imitation</w:t>
+      </w:r>
       <w:r>
         <w:rPr>
           <w:rFonts w:ascii="Times New Roman" w:eastAsia="Times New Roman" w:hAnsi="Times New Roman" w:cs="Times New Roman"/>
@@ -12028,26 +11468,6 @@
           <w:szCs w:val="24"/>
           <w:lang w:eastAsia="fr-FR"/>
         </w:rPr>
-        <w:t xml:space="preserve"> (</w:t>
-      </w:r>
-      <w:r>
-        <w:rPr>
-          <w:rFonts w:ascii="Times New Roman" w:eastAsia="Times New Roman" w:hAnsi="Times New Roman" w:cs="Times New Roman"/>
-          <w:b/>
-          <w:sz w:val="24"/>
-          <w:szCs w:val="24"/>
-          <w:lang w:eastAsia="fr-FR"/>
-        </w:rPr>
-        <w:t>Imitation</w:t>
-      </w:r>
-      <w:r>
-        <w:rPr>
-          <w:rFonts w:ascii="Times New Roman" w:eastAsia="Times New Roman" w:hAnsi="Times New Roman" w:cs="Times New Roman"/>
-          <w:b/>
-          <w:sz w:val="24"/>
-          <w:szCs w:val="24"/>
-          <w:lang w:eastAsia="fr-FR"/>
-        </w:rPr>
         <w:t>)</w:t>
       </w:r>
       <w:r>
@@ -12057,56 +11477,16 @@
           <w:szCs w:val="24"/>
           <w:lang w:eastAsia="fr-FR"/>
         </w:rPr>
-        <w:t xml:space="preserve"> :  la ceinture à l’effigie de </w:t>
-      </w:r>
-      <w:proofErr w:type="spellStart"/>
-      <w:r>
-        <w:rPr>
-          <w:rFonts w:ascii="Times New Roman" w:eastAsia="Times New Roman" w:hAnsi="Times New Roman" w:cs="Times New Roman"/>
-          <w:sz w:val="24"/>
-          <w:szCs w:val="24"/>
-          <w:lang w:eastAsia="fr-FR"/>
-        </w:rPr>
-        <w:t>Maphr</w:t>
-      </w:r>
-      <w:proofErr w:type="spellEnd"/>
-      <w:r>
-        <w:rPr>
-          <w:rFonts w:ascii="Times New Roman" w:eastAsia="Times New Roman" w:hAnsi="Times New Roman" w:cs="Times New Roman"/>
-          <w:sz w:val="24"/>
-          <w:szCs w:val="24"/>
-          <w:lang w:eastAsia="fr-FR"/>
-        </w:rPr>
-        <w:t xml:space="preserve"> permet à son porteur d’avoir un espace de stockage ou stocker ses objets </w:t>
-      </w:r>
-      <w:r>
-        <w:rPr>
-          <w:rFonts w:ascii="Times New Roman" w:eastAsia="Times New Roman" w:hAnsi="Times New Roman" w:cs="Times New Roman"/>
-          <w:sz w:val="24"/>
-          <w:szCs w:val="24"/>
-          <w:lang w:eastAsia="fr-FR"/>
-        </w:rPr>
-        <w:t xml:space="preserve">cela rajoute un espace de 100 </w:t>
-      </w:r>
-      <w:proofErr w:type="spellStart"/>
-      <w:r>
-        <w:rPr>
-          <w:rFonts w:ascii="Times New Roman" w:eastAsia="Times New Roman" w:hAnsi="Times New Roman" w:cs="Times New Roman"/>
-          <w:sz w:val="24"/>
-          <w:szCs w:val="24"/>
-          <w:lang w:eastAsia="fr-FR"/>
-        </w:rPr>
-        <w:t>Enc</w:t>
-      </w:r>
-      <w:proofErr w:type="spellEnd"/>
-      <w:r>
-        <w:rPr>
-          <w:rFonts w:ascii="Times New Roman" w:eastAsia="Times New Roman" w:hAnsi="Times New Roman" w:cs="Times New Roman"/>
-          <w:sz w:val="24"/>
-          <w:szCs w:val="24"/>
-          <w:lang w:eastAsia="fr-FR"/>
-        </w:rPr>
-        <w:t xml:space="preserve"> </w:t>
+        <w:t xml:space="preserve"> :  la ceinture à l’effigie de Maphr permet à son porteur d’avoir un espace de stockage ou stocker ses objets </w:t>
+      </w:r>
+      <w:r>
+        <w:rPr>
+          <w:rFonts w:ascii="Times New Roman" w:eastAsia="Times New Roman" w:hAnsi="Times New Roman" w:cs="Times New Roman"/>
+          <w:sz w:val="24"/>
+          <w:szCs w:val="24"/>
+          <w:lang w:eastAsia="fr-FR"/>
+        </w:rPr>
+        <w:t xml:space="preserve">cela rajoute un espace de 100 Enc </w:t>
       </w:r>
       <w:r>
         <w:rPr>
@@ -12437,9 +11817,8 @@
           <w:szCs w:val="24"/>
           <w:lang w:eastAsia="fr-FR"/>
         </w:rPr>
-        <w:t xml:space="preserve">Bague de </w:t>
-      </w:r>
-      <w:proofErr w:type="spellStart"/>
+        <w:t>Bague de Einhasad</w:t>
+      </w:r>
       <w:r>
         <w:rPr>
           <w:rFonts w:ascii="Times New Roman" w:eastAsia="Times New Roman" w:hAnsi="Times New Roman" w:cs="Times New Roman"/>
@@ -12448,17 +11827,6 @@
           <w:szCs w:val="24"/>
           <w:lang w:eastAsia="fr-FR"/>
         </w:rPr>
-        <w:t>Einhasad</w:t>
-      </w:r>
-      <w:proofErr w:type="spellEnd"/>
-      <w:r>
-        <w:rPr>
-          <w:rFonts w:ascii="Times New Roman" w:eastAsia="Times New Roman" w:hAnsi="Times New Roman" w:cs="Times New Roman"/>
-          <w:b/>
-          <w:sz w:val="24"/>
-          <w:szCs w:val="24"/>
-          <w:lang w:eastAsia="fr-FR"/>
-        </w:rPr>
         <w:t xml:space="preserve"> (Unique)</w:t>
       </w:r>
       <w:r>
@@ -12495,19 +11863,8 @@
           <w:szCs w:val="24"/>
           <w:lang w:eastAsia="fr-FR"/>
         </w:rPr>
-        <w:t xml:space="preserve"> à l’effigie d’</w:t>
-      </w:r>
-      <w:proofErr w:type="spellStart"/>
-      <w:r>
-        <w:rPr>
-          <w:rFonts w:ascii="Times New Roman" w:eastAsia="Times New Roman" w:hAnsi="Times New Roman" w:cs="Times New Roman"/>
-          <w:sz w:val="24"/>
-          <w:szCs w:val="24"/>
-          <w:lang w:eastAsia="fr-FR"/>
-        </w:rPr>
-        <w:t>Einhasad</w:t>
-      </w:r>
-      <w:proofErr w:type="spellEnd"/>
+        <w:t xml:space="preserve"> à l’effigie d’Einhasad</w:t>
+      </w:r>
       <w:r>
         <w:rPr>
           <w:rFonts w:ascii="Times New Roman" w:eastAsia="Times New Roman" w:hAnsi="Times New Roman" w:cs="Times New Roman"/>
@@ -12599,25 +11956,7 @@
           <w:sz w:val="24"/>
           <w:szCs w:val="24"/>
         </w:rPr>
-        <w:t xml:space="preserve">Elle est capable de </w:t>
-      </w:r>
-      <w:proofErr w:type="gramStart"/>
-      <w:r>
-        <w:rPr>
-          <w:rFonts w:ascii="Times New Roman" w:eastAsia="Times New Roman" w:hAnsi="Times New Roman" w:cs="Times New Roman"/>
-          <w:sz w:val="24"/>
-          <w:szCs w:val="24"/>
-        </w:rPr>
-        <w:t>soigné</w:t>
-      </w:r>
-      <w:proofErr w:type="gramEnd"/>
-      <w:r>
-        <w:rPr>
-          <w:rFonts w:ascii="Times New Roman" w:eastAsia="Times New Roman" w:hAnsi="Times New Roman" w:cs="Times New Roman"/>
-          <w:sz w:val="24"/>
-          <w:szCs w:val="24"/>
-        </w:rPr>
-        <w:t xml:space="preserve"> intégralement de </w:t>
+        <w:t xml:space="preserve">Elle est capable de soigné intégralement de </w:t>
       </w:r>
       <w:r>
         <w:rPr>
@@ -12831,27 +12170,7 @@
           <w:szCs w:val="24"/>
           <w:lang w:eastAsia="fr-FR"/>
         </w:rPr>
-        <w:t xml:space="preserve">ir libre. La maitrise des sorts de l’eau est augmentée et donne un bonus de +20% en Force Mental pour </w:t>
-      </w:r>
-      <w:proofErr w:type="gramStart"/>
-      <w:r>
-        <w:rPr>
-          <w:rFonts w:ascii="Times New Roman" w:eastAsia="Times New Roman" w:hAnsi="Times New Roman" w:cs="Times New Roman"/>
-          <w:sz w:val="24"/>
-          <w:szCs w:val="24"/>
-          <w:lang w:eastAsia="fr-FR"/>
-        </w:rPr>
-        <w:t>cette élément</w:t>
-      </w:r>
-      <w:proofErr w:type="gramEnd"/>
-      <w:r>
-        <w:rPr>
-          <w:rFonts w:ascii="Times New Roman" w:eastAsia="Times New Roman" w:hAnsi="Times New Roman" w:cs="Times New Roman"/>
-          <w:sz w:val="24"/>
-          <w:szCs w:val="24"/>
-          <w:lang w:eastAsia="fr-FR"/>
-        </w:rPr>
-        <w:t xml:space="preserve">, </w:t>
+        <w:t xml:space="preserve">ir libre. La maitrise des sorts de l’eau est augmentée et donne un bonus de +20% en Force Mental pour cette élément, </w:t>
       </w:r>
       <w:r>
         <w:rPr>
@@ -12889,9 +12208,8 @@
           <w:szCs w:val="24"/>
           <w:lang w:eastAsia="fr-FR"/>
         </w:rPr>
-        <w:t xml:space="preserve">Tiare de </w:t>
-      </w:r>
-      <w:proofErr w:type="spellStart"/>
+        <w:t>Tiare de Shilen</w:t>
+      </w:r>
       <w:r>
         <w:rPr>
           <w:rFonts w:ascii="Times New Roman" w:eastAsia="Times New Roman" w:hAnsi="Times New Roman" w:cs="Times New Roman"/>
@@ -12900,17 +12218,6 @@
           <w:szCs w:val="24"/>
           <w:lang w:eastAsia="fr-FR"/>
         </w:rPr>
-        <w:t>Shilen</w:t>
-      </w:r>
-      <w:proofErr w:type="spellEnd"/>
-      <w:r>
-        <w:rPr>
-          <w:rFonts w:ascii="Times New Roman" w:eastAsia="Times New Roman" w:hAnsi="Times New Roman" w:cs="Times New Roman"/>
-          <w:b/>
-          <w:sz w:val="24"/>
-          <w:szCs w:val="24"/>
-          <w:lang w:eastAsia="fr-FR"/>
-        </w:rPr>
         <w:t xml:space="preserve"> (Unique)</w:t>
       </w:r>
       <w:r>
@@ -12940,7 +12247,6 @@
         </w:rPr>
         <w:t xml:space="preserve">a tiare de </w:t>
       </w:r>
-      <w:proofErr w:type="spellStart"/>
       <w:r>
         <w:rPr>
           <w:rFonts w:ascii="Times New Roman" w:eastAsia="Times New Roman" w:hAnsi="Times New Roman" w:cs="Times New Roman"/>
@@ -12957,17 +12263,7 @@
           <w:szCs w:val="24"/>
           <w:lang w:eastAsia="fr-FR"/>
         </w:rPr>
-        <w:t>hilen</w:t>
-      </w:r>
-      <w:proofErr w:type="spellEnd"/>
-      <w:r>
-        <w:rPr>
-          <w:rFonts w:ascii="Times New Roman" w:eastAsia="Times New Roman" w:hAnsi="Times New Roman" w:cs="Times New Roman"/>
-          <w:sz w:val="24"/>
-          <w:szCs w:val="24"/>
-          <w:lang w:eastAsia="fr-FR"/>
-        </w:rPr>
-        <w:t xml:space="preserve"> peut servir de point de destin une fois </w:t>
+        <w:t xml:space="preserve">hilen peut servir de point de destin une fois </w:t>
       </w:r>
       <w:r>
         <w:rPr>
@@ -12996,9 +12292,8 @@
           <w:szCs w:val="24"/>
           <w:lang w:eastAsia="fr-FR"/>
         </w:rPr>
-        <w:t xml:space="preserve">Bracelet de </w:t>
-      </w:r>
-      <w:proofErr w:type="spellStart"/>
+        <w:t>Bracelet de Pa’Agrio</w:t>
+      </w:r>
       <w:r>
         <w:rPr>
           <w:rFonts w:ascii="Times New Roman" w:eastAsia="Times New Roman" w:hAnsi="Times New Roman" w:cs="Times New Roman"/>
@@ -13007,9 +12302,8 @@
           <w:szCs w:val="24"/>
           <w:lang w:eastAsia="fr-FR"/>
         </w:rPr>
-        <w:t>Pa’Agrio</w:t>
-      </w:r>
-      <w:proofErr w:type="spellEnd"/>
+        <w:t xml:space="preserve"> (</w:t>
+      </w:r>
       <w:r>
         <w:rPr>
           <w:rFonts w:ascii="Times New Roman" w:eastAsia="Times New Roman" w:hAnsi="Times New Roman" w:cs="Times New Roman"/>
@@ -13018,16 +12312,6 @@
           <w:szCs w:val="24"/>
           <w:lang w:eastAsia="fr-FR"/>
         </w:rPr>
-        <w:t xml:space="preserve"> (</w:t>
-      </w:r>
-      <w:r>
-        <w:rPr>
-          <w:rFonts w:ascii="Times New Roman" w:eastAsia="Times New Roman" w:hAnsi="Times New Roman" w:cs="Times New Roman"/>
-          <w:b/>
-          <w:sz w:val="24"/>
-          <w:szCs w:val="24"/>
-          <w:lang w:eastAsia="fr-FR"/>
-        </w:rPr>
         <w:t>Unique)</w:t>
       </w:r>
       <w:r>
@@ -13055,7 +12339,6 @@
           <w:szCs w:val="24"/>
           <w:lang w:eastAsia="fr-FR"/>
         </w:rPr>
-        <w:lastRenderedPageBreak/>
         <w:t xml:space="preserve">d’attaque magique de cette élément les dégâts sont </w:t>
       </w:r>
       <w:r>
@@ -13101,27 +12384,7 @@
           <w:szCs w:val="24"/>
           <w:lang w:eastAsia="fr-FR"/>
         </w:rPr>
-        <w:t xml:space="preserve">Seul exception le feu </w:t>
-      </w:r>
-      <w:proofErr w:type="spellStart"/>
-      <w:r>
-        <w:rPr>
-          <w:rFonts w:ascii="Times New Roman" w:eastAsia="Times New Roman" w:hAnsi="Times New Roman" w:cs="Times New Roman"/>
-          <w:sz w:val="24"/>
-          <w:szCs w:val="24"/>
-          <w:lang w:eastAsia="fr-FR"/>
-        </w:rPr>
-        <w:t>draconique</w:t>
-      </w:r>
-      <w:proofErr w:type="spellEnd"/>
-      <w:r>
-        <w:rPr>
-          <w:rFonts w:ascii="Times New Roman" w:eastAsia="Times New Roman" w:hAnsi="Times New Roman" w:cs="Times New Roman"/>
-          <w:sz w:val="24"/>
-          <w:szCs w:val="24"/>
-          <w:lang w:eastAsia="fr-FR"/>
-        </w:rPr>
-        <w:t xml:space="preserve"> dont les </w:t>
+        <w:t xml:space="preserve">Seul exception le feu draconique dont les </w:t>
       </w:r>
       <w:r>
         <w:rPr>
@@ -13177,9 +12440,8 @@
           <w:szCs w:val="24"/>
           <w:lang w:eastAsia="fr-FR"/>
         </w:rPr>
-        <w:t xml:space="preserve">Ceinture de </w:t>
-      </w:r>
-      <w:proofErr w:type="spellStart"/>
+        <w:t>Ceinture de Maphr</w:t>
+      </w:r>
       <w:r>
         <w:rPr>
           <w:rFonts w:ascii="Times New Roman" w:eastAsia="Times New Roman" w:hAnsi="Times New Roman" w:cs="Times New Roman"/>
@@ -13188,17 +12450,6 @@
           <w:szCs w:val="24"/>
           <w:lang w:eastAsia="fr-FR"/>
         </w:rPr>
-        <w:t>Maphr</w:t>
-      </w:r>
-      <w:proofErr w:type="spellEnd"/>
-      <w:r>
-        <w:rPr>
-          <w:rFonts w:ascii="Times New Roman" w:eastAsia="Times New Roman" w:hAnsi="Times New Roman" w:cs="Times New Roman"/>
-          <w:b/>
-          <w:sz w:val="24"/>
-          <w:szCs w:val="24"/>
-          <w:lang w:eastAsia="fr-FR"/>
-        </w:rPr>
         <w:t xml:space="preserve"> (Unique)</w:t>
       </w:r>
       <w:r>
@@ -13217,36 +12468,26 @@
           <w:szCs w:val="24"/>
           <w:lang w:eastAsia="fr-FR"/>
         </w:rPr>
-        <w:t xml:space="preserve">  la ceinture à l’effigie de </w:t>
-      </w:r>
-      <w:proofErr w:type="spellStart"/>
-      <w:r>
-        <w:rPr>
-          <w:rFonts w:ascii="Times New Roman" w:eastAsia="Times New Roman" w:hAnsi="Times New Roman" w:cs="Times New Roman"/>
-          <w:sz w:val="24"/>
-          <w:szCs w:val="24"/>
-          <w:lang w:eastAsia="fr-FR"/>
-        </w:rPr>
-        <w:t>Maphr</w:t>
-      </w:r>
-      <w:proofErr w:type="spellEnd"/>
-      <w:r>
-        <w:rPr>
-          <w:rFonts w:ascii="Times New Roman" w:eastAsia="Times New Roman" w:hAnsi="Times New Roman" w:cs="Times New Roman"/>
-          <w:sz w:val="24"/>
-          <w:szCs w:val="24"/>
-          <w:lang w:eastAsia="fr-FR"/>
-        </w:rPr>
-        <w:t xml:space="preserve"> permet à son porteur d’avoir un espace de stockage ou stocker ses objets </w:t>
-      </w:r>
-      <w:r>
-        <w:rPr>
-          <w:rFonts w:ascii="Times New Roman" w:eastAsia="Times New Roman" w:hAnsi="Times New Roman" w:cs="Times New Roman"/>
-          <w:sz w:val="24"/>
-          <w:szCs w:val="24"/>
-          <w:lang w:eastAsia="fr-FR"/>
-        </w:rPr>
-        <w:t>de façon illimité sans prendre en compte l’encombrement. P</w:t>
+        <w:t xml:space="preserve">  la ceinture à l’effigie de Maphr permet à son porteur d’avoir un espace de stockage ou stocker ses objets </w:t>
+      </w:r>
+      <w:r>
+        <w:rPr>
+          <w:rFonts w:ascii="Times New Roman" w:eastAsia="Times New Roman" w:hAnsi="Times New Roman" w:cs="Times New Roman"/>
+          <w:sz w:val="24"/>
+          <w:szCs w:val="24"/>
+          <w:lang w:eastAsia="fr-FR"/>
+        </w:rPr>
+        <w:t xml:space="preserve">de façon illimité sans prendre en compte </w:t>
+      </w:r>
+      <w:r>
+        <w:rPr>
+          <w:rFonts w:ascii="Times New Roman" w:eastAsia="Times New Roman" w:hAnsi="Times New Roman" w:cs="Times New Roman"/>
+          <w:sz w:val="24"/>
+          <w:szCs w:val="24"/>
+          <w:lang w:eastAsia="fr-FR"/>
+        </w:rPr>
+        <w:lastRenderedPageBreak/>
+        <w:t>l’encombrement. P</w:t>
       </w:r>
       <w:r>
         <w:rPr>
@@ -13352,23 +12593,13 @@
         </w:rPr>
         <w:t xml:space="preserve">. </w:t>
       </w:r>
-      <w:proofErr w:type="spellStart"/>
       <w:r>
         <w:rPr>
           <w:b/>
           <w:color w:val="000000" w:themeColor="text1"/>
           <w:sz w:val="28"/>
         </w:rPr>
-        <w:t>Kamael</w:t>
-      </w:r>
-      <w:proofErr w:type="spellEnd"/>
-      <w:r>
-        <w:rPr>
-          <w:b/>
-          <w:color w:val="000000" w:themeColor="text1"/>
-          <w:sz w:val="28"/>
-        </w:rPr>
-        <w:t xml:space="preserve"> Guilde</w:t>
+        <w:t>Kamael Guilde</w:t>
       </w:r>
     </w:p>
     <w:p>
@@ -13387,132 +12618,34 @@
           <w:szCs w:val="24"/>
           <w:lang w:eastAsia="fr-FR"/>
         </w:rPr>
-        <w:t xml:space="preserve">La guilde des </w:t>
-      </w:r>
-      <w:proofErr w:type="spellStart"/>
-      <w:r>
-        <w:rPr>
-          <w:rFonts w:ascii="Times New Roman" w:eastAsia="Times New Roman" w:hAnsi="Times New Roman" w:cs="Times New Roman"/>
-          <w:sz w:val="24"/>
-          <w:szCs w:val="24"/>
-          <w:lang w:eastAsia="fr-FR"/>
-        </w:rPr>
-        <w:t>K</w:t>
-      </w:r>
-      <w:r>
-        <w:rPr>
-          <w:rFonts w:ascii="Times New Roman" w:eastAsia="Times New Roman" w:hAnsi="Times New Roman" w:cs="Times New Roman"/>
-          <w:sz w:val="24"/>
-          <w:szCs w:val="24"/>
-          <w:lang w:eastAsia="fr-FR"/>
-        </w:rPr>
-        <w:t>amael</w:t>
-      </w:r>
-      <w:proofErr w:type="spellEnd"/>
-      <w:r>
-        <w:rPr>
-          <w:rFonts w:ascii="Times New Roman" w:eastAsia="Times New Roman" w:hAnsi="Times New Roman" w:cs="Times New Roman"/>
-          <w:sz w:val="24"/>
-          <w:szCs w:val="24"/>
-          <w:lang w:eastAsia="fr-FR"/>
-        </w:rPr>
-        <w:t xml:space="preserve"> est le bâtiment principale représentant leur race au saint de </w:t>
-      </w:r>
-      <w:proofErr w:type="spellStart"/>
-      <w:r>
-        <w:rPr>
-          <w:b/>
-          <w:bCs/>
-        </w:rPr>
-        <w:t>Jómsborg</w:t>
-      </w:r>
-      <w:proofErr w:type="spellEnd"/>
-      <w:r>
-        <w:rPr>
-          <w:rFonts w:ascii="Times New Roman" w:eastAsia="Times New Roman" w:hAnsi="Times New Roman" w:cs="Times New Roman"/>
-          <w:sz w:val="24"/>
-          <w:szCs w:val="24"/>
-          <w:lang w:eastAsia="fr-FR"/>
-        </w:rPr>
-        <w:t xml:space="preserve">. Le maitre de Guilde le Démon </w:t>
-      </w:r>
-      <w:r>
-        <w:rPr>
-          <w:rFonts w:ascii="Times New Roman" w:eastAsia="Times New Roman" w:hAnsi="Times New Roman" w:cs="Times New Roman"/>
-          <w:sz w:val="24"/>
-          <w:szCs w:val="24"/>
-          <w:lang w:eastAsia="fr-FR"/>
-        </w:rPr>
-        <w:t xml:space="preserve">supérieur </w:t>
-      </w:r>
-      <w:proofErr w:type="spellStart"/>
-      <w:r>
-        <w:rPr>
-          <w:rFonts w:ascii="Times New Roman" w:eastAsia="Times New Roman" w:hAnsi="Times New Roman" w:cs="Times New Roman"/>
-          <w:sz w:val="24"/>
-          <w:szCs w:val="24"/>
-          <w:lang w:eastAsia="fr-FR"/>
-        </w:rPr>
-        <w:t>Gusoyn</w:t>
-      </w:r>
-      <w:proofErr w:type="spellEnd"/>
-      <w:r>
-        <w:rPr>
-          <w:rFonts w:ascii="Times New Roman" w:eastAsia="Times New Roman" w:hAnsi="Times New Roman" w:cs="Times New Roman"/>
-          <w:sz w:val="24"/>
-          <w:szCs w:val="24"/>
-          <w:lang w:eastAsia="fr-FR"/>
-        </w:rPr>
-        <w:t xml:space="preserve"> le Grand-Duc</w:t>
-      </w:r>
-      <w:r>
-        <w:rPr>
-          <w:rFonts w:ascii="Times New Roman" w:eastAsia="Times New Roman" w:hAnsi="Times New Roman" w:cs="Times New Roman"/>
-          <w:sz w:val="24"/>
-          <w:szCs w:val="24"/>
-          <w:lang w:eastAsia="fr-FR"/>
-        </w:rPr>
-        <w:t xml:space="preserve"> en est le maitre. Il reçoit ses ordres de </w:t>
-      </w:r>
-      <w:proofErr w:type="spellStart"/>
-      <w:r>
-        <w:rPr>
-          <w:rFonts w:ascii="Times New Roman" w:eastAsia="Times New Roman" w:hAnsi="Times New Roman" w:cs="Times New Roman"/>
-          <w:sz w:val="24"/>
-          <w:szCs w:val="24"/>
-          <w:lang w:eastAsia="fr-FR"/>
-        </w:rPr>
-        <w:t>Abigor</w:t>
-      </w:r>
-      <w:proofErr w:type="spellEnd"/>
-      <w:r>
-        <w:rPr>
-          <w:rFonts w:ascii="Times New Roman" w:eastAsia="Times New Roman" w:hAnsi="Times New Roman" w:cs="Times New Roman"/>
-          <w:sz w:val="24"/>
-          <w:szCs w:val="24"/>
-          <w:lang w:eastAsia="fr-FR"/>
-        </w:rPr>
-        <w:t xml:space="preserve"> le prince démon. La guilde </w:t>
-      </w:r>
-      <w:proofErr w:type="spellStart"/>
-      <w:r>
-        <w:rPr>
-          <w:rFonts w:ascii="Times New Roman" w:eastAsia="Times New Roman" w:hAnsi="Times New Roman" w:cs="Times New Roman"/>
-          <w:sz w:val="24"/>
-          <w:szCs w:val="24"/>
-          <w:lang w:eastAsia="fr-FR"/>
-        </w:rPr>
-        <w:t>Kamael</w:t>
-      </w:r>
-      <w:proofErr w:type="spellEnd"/>
-      <w:r>
-        <w:rPr>
-          <w:rFonts w:ascii="Times New Roman" w:eastAsia="Times New Roman" w:hAnsi="Times New Roman" w:cs="Times New Roman"/>
-          <w:sz w:val="24"/>
-          <w:szCs w:val="24"/>
-          <w:lang w:eastAsia="fr-FR"/>
-        </w:rPr>
-        <w:t xml:space="preserve"> est un bâtiment accordé par les nains à la suite de leur acquisition du royaume de Dion afin de facilité le commerce. </w:t>
+        <w:t>La guilde des K</w:t>
+      </w:r>
+      <w:r>
+        <w:rPr>
+          <w:rFonts w:ascii="Times New Roman" w:eastAsia="Times New Roman" w:hAnsi="Times New Roman" w:cs="Times New Roman"/>
+          <w:sz w:val="24"/>
+          <w:szCs w:val="24"/>
+          <w:lang w:eastAsia="fr-FR"/>
+        </w:rPr>
+        <w:t xml:space="preserve">amael est le bâtiment principale représentant leur race au saint de Giran. Le maitre de Guilde le Démon </w:t>
+      </w:r>
+      <w:r>
+        <w:rPr>
+          <w:rFonts w:ascii="Times New Roman" w:eastAsia="Times New Roman" w:hAnsi="Times New Roman" w:cs="Times New Roman"/>
+          <w:sz w:val="24"/>
+          <w:szCs w:val="24"/>
+          <w:lang w:eastAsia="fr-FR"/>
+        </w:rPr>
+        <w:t>supérieur Gusoyn le Grand-Duc</w:t>
+      </w:r>
+      <w:r>
+        <w:rPr>
+          <w:rFonts w:ascii="Times New Roman" w:eastAsia="Times New Roman" w:hAnsi="Times New Roman" w:cs="Times New Roman"/>
+          <w:sz w:val="24"/>
+          <w:szCs w:val="24"/>
+          <w:lang w:eastAsia="fr-FR"/>
+        </w:rPr>
+        <w:t xml:space="preserve"> en est le maitre. Il reçoit ses ordres de Abigor le prince démon. La guilde Kamael est un bâtiment accordé par les nains à la suite de leur acquisition du royaume de Dion afin de facilité le commerce. </w:t>
       </w:r>
     </w:p>
     <w:p>
@@ -13565,23 +12698,7 @@
                 <w:rFonts w:ascii="Arial Black" w:hAnsi="Arial Black"/>
                 <w:color w:val="000000"/>
               </w:rPr>
-              <w:t xml:space="preserve">Garde </w:t>
-            </w:r>
-            <w:proofErr w:type="spellStart"/>
-            <w:r>
-              <w:rPr>
-                <w:rFonts w:ascii="Arial Black" w:hAnsi="Arial Black"/>
-                <w:color w:val="000000"/>
-              </w:rPr>
-              <w:t>Kamael</w:t>
-            </w:r>
-            <w:proofErr w:type="spellEnd"/>
-            <w:r>
-              <w:rPr>
-                <w:rFonts w:ascii="Arial Black" w:hAnsi="Arial Black"/>
-                <w:color w:val="000000"/>
-              </w:rPr>
-              <w:t xml:space="preserve"> </w:t>
+              <w:t xml:space="preserve">Garde Kamael </w:t>
             </w:r>
           </w:p>
           <w:p>
@@ -14163,14 +13280,12 @@
               </w:rPr>
               <w:t xml:space="preserve">Race : </w:t>
             </w:r>
-            <w:proofErr w:type="spellStart"/>
             <w:r>
               <w:rPr>
                 <w:rFonts w:cstheme="minorHAnsi"/>
               </w:rPr>
               <w:t>Kamael</w:t>
             </w:r>
-            <w:proofErr w:type="spellEnd"/>
           </w:p>
           <w:p>
             <w:pPr>
@@ -14439,72 +13554,7 @@
           <w:szCs w:val="24"/>
           <w:lang w:eastAsia="fr-FR"/>
         </w:rPr>
-        <w:t>Vingt gardes</w:t>
-      </w:r>
-      <w:r>
-        <w:rPr>
-          <w:rFonts w:ascii="Times New Roman" w:eastAsia="Times New Roman" w:hAnsi="Times New Roman" w:cs="Times New Roman"/>
-          <w:sz w:val="24"/>
-          <w:szCs w:val="24"/>
-          <w:lang w:eastAsia="fr-FR"/>
-        </w:rPr>
-        <w:t xml:space="preserve"> </w:t>
-      </w:r>
-      <w:r>
-        <w:rPr>
-          <w:rFonts w:ascii="Times New Roman" w:eastAsia="Times New Roman" w:hAnsi="Times New Roman" w:cs="Times New Roman"/>
-          <w:sz w:val="24"/>
-          <w:szCs w:val="24"/>
-          <w:lang w:eastAsia="fr-FR"/>
-        </w:rPr>
-        <w:t>servent</w:t>
-      </w:r>
-      <w:r>
-        <w:rPr>
-          <w:rFonts w:ascii="Times New Roman" w:eastAsia="Times New Roman" w:hAnsi="Times New Roman" w:cs="Times New Roman"/>
-          <w:sz w:val="24"/>
-          <w:szCs w:val="24"/>
-          <w:lang w:eastAsia="fr-FR"/>
-        </w:rPr>
-        <w:t xml:space="preserve"> le Démon supérieur, dix étant en service en permanence. Il obéisse aveuglément à leur sombre maitre, tous obéiront à </w:t>
-      </w:r>
-      <w:proofErr w:type="spellStart"/>
-      <w:r>
-        <w:rPr>
-          <w:rFonts w:ascii="Times New Roman" w:eastAsia="Times New Roman" w:hAnsi="Times New Roman" w:cs="Times New Roman"/>
-          <w:sz w:val="24"/>
-          <w:szCs w:val="24"/>
-          <w:lang w:eastAsia="fr-FR"/>
-        </w:rPr>
-        <w:t>Gusoyn</w:t>
-      </w:r>
-      <w:proofErr w:type="spellEnd"/>
-      <w:r>
-        <w:rPr>
-          <w:rFonts w:ascii="Times New Roman" w:eastAsia="Times New Roman" w:hAnsi="Times New Roman" w:cs="Times New Roman"/>
-          <w:sz w:val="24"/>
-          <w:szCs w:val="24"/>
-          <w:lang w:eastAsia="fr-FR"/>
-        </w:rPr>
-        <w:t xml:space="preserve"> jusqu’à la mort.il y aura </w:t>
-      </w:r>
-      <w:r>
-        <w:rPr>
-          <w:rFonts w:ascii="Times New Roman" w:eastAsia="Times New Roman" w:hAnsi="Times New Roman" w:cs="Times New Roman"/>
-          <w:sz w:val="24"/>
-          <w:szCs w:val="24"/>
-          <w:lang w:eastAsia="fr-FR"/>
-        </w:rPr>
-        <w:t>toujours deux gardes</w:t>
-      </w:r>
-      <w:r>
-        <w:rPr>
-          <w:rFonts w:ascii="Times New Roman" w:eastAsia="Times New Roman" w:hAnsi="Times New Roman" w:cs="Times New Roman"/>
-          <w:sz w:val="24"/>
-          <w:szCs w:val="24"/>
-          <w:lang w:eastAsia="fr-FR"/>
-        </w:rPr>
-        <w:t xml:space="preserve"> devant la porte d’entrée. </w:t>
+        <w:t xml:space="preserve">Vingt garde serve le Démon supérieur, dix étant en service en permanence. Il obéisse aveuglément à leur sombre maitre, tous obéiront à Gusoyn jusqu’à la mort.il y aura toujours deux garde devant la porte d’entrée. </w:t>
       </w:r>
     </w:p>
     <w:p>
@@ -14585,6 +13635,7 @@
                 <w:rFonts w:ascii="Arial Black" w:hAnsi="Arial Black"/>
                 <w:color w:val="000000"/>
               </w:rPr>
+              <w:lastRenderedPageBreak/>
               <w:t>~ Démon Majeur ~</w:t>
             </w:r>
             <w:r>
@@ -14594,21 +13645,12 @@
               </w:rPr>
               <w:t xml:space="preserve"> </w:t>
             </w:r>
-            <w:proofErr w:type="spellStart"/>
             <w:r>
               <w:rPr>
                 <w:rFonts w:ascii="Arial Black" w:hAnsi="Arial Black"/>
                 <w:color w:val="000000"/>
               </w:rPr>
-              <w:t>Bylias</w:t>
-            </w:r>
-            <w:proofErr w:type="spellEnd"/>
-            <w:r>
-              <w:rPr>
-                <w:rFonts w:ascii="Arial Black" w:hAnsi="Arial Black"/>
-                <w:color w:val="000000"/>
-              </w:rPr>
-              <w:t>, La gardienne de Fer.</w:t>
+              <w:t>Bylias, La gardienne de Fer.</w:t>
             </w:r>
           </w:p>
           <w:p>
@@ -15197,7 +14239,6 @@
               </w:rPr>
               <w:t xml:space="preserve">Race : </w:t>
             </w:r>
-            <w:proofErr w:type="spellStart"/>
             <w:r>
               <w:rPr>
                 <w:rFonts w:cstheme="minorHAnsi"/>
@@ -15205,7 +14246,6 @@
               </w:rPr>
               <w:t>Kamael</w:t>
             </w:r>
-            <w:proofErr w:type="spellEnd"/>
           </w:p>
           <w:p>
             <w:pPr>
@@ -15291,7 +14331,39 @@
                 <w:szCs w:val="24"/>
                 <w:lang w:eastAsia="fr-FR"/>
               </w:rPr>
-              <w:t>Langage mystique (démoniaque), Langue (langage sombre), Perception, Effrayant, Frénésie, Spécialisation : Arbalète à répétition</w:t>
+              <w:t>Langage mystique (démoniaque), Langue (langage sombre), Perception</w:t>
+            </w:r>
+            <w:r>
+              <w:rPr>
+                <w:rFonts w:eastAsia="Times New Roman" w:cstheme="minorHAnsi"/>
+                <w:szCs w:val="24"/>
+                <w:lang w:eastAsia="fr-FR"/>
+              </w:rPr>
+              <w:t xml:space="preserve">, </w:t>
+            </w:r>
+            <w:r>
+              <w:rPr>
+                <w:rFonts w:eastAsia="Times New Roman" w:cstheme="minorHAnsi"/>
+                <w:szCs w:val="24"/>
+                <w:lang w:eastAsia="fr-FR"/>
+              </w:rPr>
+              <w:t>Effrayant, Frénésie</w:t>
+            </w:r>
+            <w:r>
+              <w:rPr>
+                <w:rFonts w:eastAsia="Times New Roman" w:cstheme="minorHAnsi"/>
+                <w:szCs w:val="24"/>
+                <w:lang w:eastAsia="fr-FR"/>
+              </w:rPr>
+              <w:t xml:space="preserve">, </w:t>
+            </w:r>
+            <w:r>
+              <w:rPr>
+                <w:rFonts w:eastAsia="Times New Roman" w:cstheme="minorHAnsi"/>
+                <w:szCs w:val="24"/>
+                <w:lang w:eastAsia="fr-FR"/>
+              </w:rPr>
+              <w:t>Spécialisation : Arbalète à répétition</w:t>
             </w:r>
             <w:r>
               <w:rPr>
@@ -15457,47 +14529,7 @@
           <w:szCs w:val="24"/>
           <w:lang w:eastAsia="fr-FR"/>
         </w:rPr>
-        <w:t xml:space="preserve">La gardienne de fer </w:t>
-      </w:r>
-      <w:proofErr w:type="spellStart"/>
-      <w:r>
-        <w:rPr>
-          <w:rFonts w:ascii="Times New Roman" w:eastAsia="Times New Roman" w:hAnsi="Times New Roman" w:cs="Times New Roman"/>
-          <w:sz w:val="24"/>
-          <w:szCs w:val="24"/>
-          <w:lang w:eastAsia="fr-FR"/>
-        </w:rPr>
-        <w:t>Bylias</w:t>
-      </w:r>
-      <w:proofErr w:type="spellEnd"/>
-      <w:r>
-        <w:rPr>
-          <w:rFonts w:ascii="Times New Roman" w:eastAsia="Times New Roman" w:hAnsi="Times New Roman" w:cs="Times New Roman"/>
-          <w:sz w:val="24"/>
-          <w:szCs w:val="24"/>
-          <w:lang w:eastAsia="fr-FR"/>
-        </w:rPr>
-        <w:t xml:space="preserve"> est le garde du corps personnel du grand-duc </w:t>
-      </w:r>
-      <w:proofErr w:type="spellStart"/>
-      <w:r>
-        <w:rPr>
-          <w:rFonts w:ascii="Times New Roman" w:eastAsia="Times New Roman" w:hAnsi="Times New Roman" w:cs="Times New Roman"/>
-          <w:sz w:val="24"/>
-          <w:szCs w:val="24"/>
-          <w:lang w:eastAsia="fr-FR"/>
-        </w:rPr>
-        <w:t>Gusoyn</w:t>
-      </w:r>
-      <w:proofErr w:type="spellEnd"/>
-      <w:r>
-        <w:rPr>
-          <w:rFonts w:ascii="Times New Roman" w:eastAsia="Times New Roman" w:hAnsi="Times New Roman" w:cs="Times New Roman"/>
-          <w:sz w:val="24"/>
-          <w:szCs w:val="24"/>
-          <w:lang w:eastAsia="fr-FR"/>
-        </w:rPr>
-        <w:t xml:space="preserve">, en journée elle sera toujours présente au côté de son maitre, de nuit il y à 60% de chance quelle y soit (lancé un dé de 100) </w:t>
+        <w:t xml:space="preserve">La gardienne de fer Bylias est le garde du corps personnel du grand-duc Gusoyn, en journée elle sera toujours présente au côté de son maitre, de nuit il y à 60% de chance quelle y soit (lancé un dé de 100) </w:t>
       </w:r>
     </w:p>
     <w:p>
@@ -15573,23 +14605,14 @@
                 <w:rFonts w:ascii="Arial Black" w:hAnsi="Arial Black"/>
                 <w:color w:val="000000"/>
               </w:rPr>
-              <w:t xml:space="preserve"> ~ </w:t>
-            </w:r>
-            <w:proofErr w:type="spellStart"/>
+              <w:t xml:space="preserve"> </w:t>
+            </w:r>
             <w:r>
               <w:rPr>
                 <w:rFonts w:ascii="Arial Black" w:hAnsi="Arial Black"/>
                 <w:color w:val="000000"/>
               </w:rPr>
-              <w:t>Gusoyn</w:t>
-            </w:r>
-            <w:proofErr w:type="spellEnd"/>
-            <w:r>
-              <w:rPr>
-                <w:rFonts w:ascii="Arial Black" w:hAnsi="Arial Black"/>
-                <w:color w:val="000000"/>
-              </w:rPr>
-              <w:t>,</w:t>
+              <w:t>~ Gusoyn,</w:t>
             </w:r>
             <w:r>
               <w:rPr>
@@ -16201,14 +15224,12 @@
               </w:rPr>
               <w:t xml:space="preserve">Race : </w:t>
             </w:r>
-            <w:proofErr w:type="spellStart"/>
             <w:r>
               <w:rPr>
                 <w:rFonts w:cstheme="minorHAnsi"/>
               </w:rPr>
               <w:t>Kamael</w:t>
             </w:r>
-            <w:proofErr w:type="spellEnd"/>
           </w:p>
           <w:p>
             <w:pPr>
@@ -16231,7 +15252,19 @@
               <w:rPr>
                 <w:rFonts w:cstheme="minorHAnsi"/>
               </w:rPr>
-              <w:t>Langage Démoniaque, Sauts accrus, Résistance à la magie, Intimidation, Menaçant, Survie, Chasse</w:t>
+              <w:t xml:space="preserve">Langage Démoniaque, Sauts </w:t>
+            </w:r>
+            <w:r>
+              <w:rPr>
+                <w:rFonts w:cstheme="minorHAnsi"/>
+              </w:rPr>
+              <w:t>accrus, Résistance</w:t>
+            </w:r>
+            <w:r>
+              <w:rPr>
+                <w:rFonts w:cstheme="minorHAnsi"/>
+              </w:rPr>
+              <w:t xml:space="preserve"> à la magie, Intimidation, Menaçant, Survie, Chasse</w:t>
             </w:r>
             <w:r>
               <w:rPr>
@@ -16259,40 +15292,86 @@
                 <w:rFonts w:eastAsia="Times New Roman" w:cstheme="minorHAnsi"/>
                 <w:lang w:eastAsia="fr-FR"/>
               </w:rPr>
-              <w:t>Langage mystique (démoniaque), Langue (langage sombre), Perception, Effrayant, Frénésie, Terreur, Natation</w:t>
+              <w:t>Langage mystique (démoniaque), Langue (langage sombre), Perception, Effrayant, Frénésie</w:t>
             </w:r>
             <w:r>
               <w:rPr>
                 <w:rFonts w:eastAsia="Times New Roman" w:cstheme="minorHAnsi"/>
                 <w:lang w:eastAsia="fr-FR"/>
               </w:rPr>
-              <w:t xml:space="preserve">, Spécialisation : Armes à deux mains, </w:t>
-            </w:r>
-            <w:proofErr w:type="gramStart"/>
+              <w:t xml:space="preserve">, </w:t>
+            </w:r>
             <w:r>
               <w:rPr>
                 <w:rFonts w:eastAsia="Times New Roman" w:cstheme="minorHAnsi"/>
                 <w:lang w:eastAsia="fr-FR"/>
               </w:rPr>
+              <w:t>Terreur</w:t>
+            </w:r>
+            <w:r>
+              <w:rPr>
+                <w:rFonts w:eastAsia="Times New Roman" w:cstheme="minorHAnsi"/>
+                <w:lang w:eastAsia="fr-FR"/>
+              </w:rPr>
+              <w:t>, N</w:t>
+            </w:r>
+            <w:r>
+              <w:rPr>
+                <w:rFonts w:eastAsia="Times New Roman" w:cstheme="minorHAnsi"/>
+                <w:lang w:eastAsia="fr-FR"/>
+              </w:rPr>
+              <w:t>atation</w:t>
+            </w:r>
+            <w:r>
+              <w:rPr>
+                <w:rFonts w:eastAsia="Times New Roman" w:cstheme="minorHAnsi"/>
+                <w:lang w:eastAsia="fr-FR"/>
+              </w:rPr>
+              <w:t xml:space="preserve">, </w:t>
+            </w:r>
+            <w:r>
+              <w:rPr>
+                <w:rFonts w:eastAsia="Times New Roman" w:cstheme="minorHAnsi"/>
+                <w:lang w:eastAsia="fr-FR"/>
+              </w:rPr>
+              <w:t>Spécialisation : Armes à deux mains</w:t>
+            </w:r>
+            <w:r>
+              <w:rPr>
+                <w:rFonts w:eastAsia="Times New Roman" w:cstheme="minorHAnsi"/>
+                <w:lang w:eastAsia="fr-FR"/>
+              </w:rPr>
+              <w:t xml:space="preserve">, </w:t>
+            </w:r>
+            <w:r>
+              <w:rPr>
+                <w:rFonts w:eastAsia="Times New Roman" w:cstheme="minorHAnsi"/>
+                <w:lang w:eastAsia="fr-FR"/>
+              </w:rPr>
               <w:t>Torture</w:t>
             </w:r>
             <w:r>
               <w:rPr>
                 <w:rFonts w:cstheme="minorHAnsi"/>
               </w:rPr>
-              <w:t>(</w:t>
-            </w:r>
-            <w:proofErr w:type="gramEnd"/>
+              <w:t>(+20%)</w:t>
+            </w:r>
+            <w:r>
+              <w:rPr>
+                <w:rFonts w:eastAsia="Times New Roman" w:cstheme="minorHAnsi"/>
+                <w:lang w:eastAsia="fr-FR"/>
+              </w:rPr>
+              <w:t xml:space="preserve">, </w:t>
+            </w:r>
             <w:r>
               <w:rPr>
                 <w:rFonts w:cstheme="minorHAnsi"/>
               </w:rPr>
-              <w:t>+20%)</w:t>
-            </w:r>
-            <w:r>
-              <w:rPr>
-                <w:rFonts w:eastAsia="Times New Roman" w:cstheme="minorHAnsi"/>
-                <w:lang w:eastAsia="fr-FR"/>
+              <w:t>Chance</w:t>
+            </w:r>
+            <w:r>
+              <w:rPr>
+                <w:rFonts w:cstheme="minorHAnsi"/>
               </w:rPr>
               <w:t xml:space="preserve">, </w:t>
             </w:r>
@@ -16300,48 +15379,102 @@
               <w:rPr>
                 <w:rFonts w:cstheme="minorHAnsi"/>
               </w:rPr>
-              <w:t>Chance, Bonne Fortune, Alphabétisation, Autorité</w:t>
+              <w:t>Bonne Fortune</w:t>
             </w:r>
             <w:r>
               <w:rPr>
                 <w:rFonts w:cstheme="minorHAnsi"/>
               </w:rPr>
+              <w:t xml:space="preserve">, </w:t>
+            </w:r>
+            <w:r>
+              <w:rPr>
+                <w:rFonts w:cstheme="minorHAnsi"/>
+              </w:rPr>
+              <w:t>Alphabétisation</w:t>
+            </w:r>
+            <w:r>
+              <w:rPr>
+                <w:rFonts w:cstheme="minorHAnsi"/>
+              </w:rPr>
+              <w:t xml:space="preserve">, </w:t>
+            </w:r>
+            <w:r>
+              <w:rPr>
+                <w:rFonts w:cstheme="minorHAnsi"/>
+              </w:rPr>
+              <w:t>Autorité</w:t>
+            </w:r>
+            <w:r>
+              <w:rPr>
+                <w:rFonts w:cstheme="minorHAnsi"/>
+              </w:rPr>
               <w:t>(+20%),</w:t>
             </w:r>
             <w:r>
               <w:rPr>
                 <w:rFonts w:cstheme="minorHAnsi"/>
               </w:rPr>
-              <w:t>, Calcul mental, Diplomatie</w:t>
+              <w:t xml:space="preserve">, </w:t>
             </w:r>
             <w:r>
               <w:rPr>
                 <w:rFonts w:cstheme="minorHAnsi"/>
               </w:rPr>
+              <w:t>Calcul mental</w:t>
+            </w:r>
+            <w:r>
+              <w:rPr>
+                <w:rFonts w:cstheme="minorHAnsi"/>
+              </w:rPr>
+              <w:t xml:space="preserve">, </w:t>
+            </w:r>
+            <w:r>
+              <w:rPr>
+                <w:rFonts w:cstheme="minorHAnsi"/>
+              </w:rPr>
+              <w:t>Diplomatie</w:t>
+            </w:r>
+            <w:r>
+              <w:rPr>
+                <w:rFonts w:cstheme="minorHAnsi"/>
+              </w:rPr>
               <w:t>(+20%)</w:t>
             </w:r>
             <w:r>
               <w:rPr>
                 <w:rFonts w:cstheme="minorHAnsi"/>
               </w:rPr>
-              <w:t>, Commandement</w:t>
+              <w:t xml:space="preserve">, </w:t>
             </w:r>
             <w:r>
               <w:rPr>
                 <w:rFonts w:cstheme="minorHAnsi"/>
               </w:rPr>
+              <w:t>Commandement</w:t>
+            </w:r>
+            <w:r>
+              <w:rPr>
+                <w:rFonts w:cstheme="minorHAnsi"/>
+              </w:rPr>
               <w:t>(+20%)</w:t>
             </w:r>
             <w:r>
               <w:rPr>
                 <w:rFonts w:cstheme="minorHAnsi"/>
               </w:rPr>
-              <w:t>, Charisme</w:t>
+              <w:t xml:space="preserve">, </w:t>
             </w:r>
             <w:r>
               <w:rPr>
                 <w:rFonts w:cstheme="minorHAnsi"/>
               </w:rPr>
+              <w:t>Charisme</w:t>
+            </w:r>
+            <w:r>
+              <w:rPr>
+                <w:rFonts w:cstheme="minorHAnsi"/>
+              </w:rPr>
               <w:t>(+20%)</w:t>
             </w:r>
             <w:r>
@@ -16356,45 +15489,14 @@
               </w:rPr>
               <w:t xml:space="preserve"> </w:t>
             </w:r>
-            <w:proofErr w:type="spellStart"/>
-            <w:r>
-              <w:rPr>
-                <w:rFonts w:ascii="Times New Roman" w:eastAsia="Times New Roman" w:hAnsi="Times New Roman" w:cs="Times New Roman"/>
-                <w:sz w:val="24"/>
-                <w:szCs w:val="24"/>
-                <w:lang w:eastAsia="fr-FR"/>
-              </w:rPr>
-              <w:t>Incant</w:t>
-            </w:r>
-            <w:proofErr w:type="spellEnd"/>
-            <w:r>
-              <w:rPr>
-                <w:rFonts w:ascii="Times New Roman" w:eastAsia="Times New Roman" w:hAnsi="Times New Roman" w:cs="Times New Roman"/>
-                <w:sz w:val="24"/>
-                <w:szCs w:val="24"/>
-                <w:lang w:eastAsia="fr-FR"/>
-              </w:rPr>
-              <w:t>. Magie Démonique (</w:t>
-            </w:r>
-            <w:proofErr w:type="spellStart"/>
-            <w:r>
-              <w:rPr>
-                <w:rFonts w:ascii="Times New Roman" w:eastAsia="Times New Roman" w:hAnsi="Times New Roman" w:cs="Times New Roman"/>
-                <w:sz w:val="24"/>
-                <w:szCs w:val="24"/>
-                <w:lang w:eastAsia="fr-FR"/>
-              </w:rPr>
-              <w:t>Niv</w:t>
-            </w:r>
-            <w:proofErr w:type="spellEnd"/>
-            <w:r>
-              <w:rPr>
-                <w:rFonts w:ascii="Times New Roman" w:eastAsia="Times New Roman" w:hAnsi="Times New Roman" w:cs="Times New Roman"/>
-                <w:sz w:val="24"/>
-                <w:szCs w:val="24"/>
-                <w:lang w:eastAsia="fr-FR"/>
-              </w:rPr>
-              <w:t xml:space="preserve"> 4)</w:t>
+            <w:r>
+              <w:rPr>
+                <w:rFonts w:ascii="Times New Roman" w:eastAsia="Times New Roman" w:hAnsi="Times New Roman" w:cs="Times New Roman"/>
+                <w:sz w:val="24"/>
+                <w:szCs w:val="24"/>
+                <w:lang w:eastAsia="fr-FR"/>
+              </w:rPr>
+              <w:t>Incant. Magie Démonique (Niv 4)</w:t>
             </w:r>
             <w:r>
               <w:rPr>
@@ -16405,45 +15507,14 @@
               </w:rPr>
               <w:t xml:space="preserve">, </w:t>
             </w:r>
-            <w:proofErr w:type="spellStart"/>
-            <w:r>
-              <w:rPr>
-                <w:rFonts w:ascii="Times New Roman" w:eastAsia="Times New Roman" w:hAnsi="Times New Roman" w:cs="Times New Roman"/>
-                <w:sz w:val="24"/>
-                <w:szCs w:val="24"/>
-                <w:lang w:eastAsia="fr-FR"/>
-              </w:rPr>
-              <w:t>Incant</w:t>
-            </w:r>
-            <w:proofErr w:type="spellEnd"/>
-            <w:r>
-              <w:rPr>
-                <w:rFonts w:ascii="Times New Roman" w:eastAsia="Times New Roman" w:hAnsi="Times New Roman" w:cs="Times New Roman"/>
-                <w:sz w:val="24"/>
-                <w:szCs w:val="24"/>
-                <w:lang w:eastAsia="fr-FR"/>
-              </w:rPr>
-              <w:t>. Magie Noire (</w:t>
-            </w:r>
-            <w:proofErr w:type="spellStart"/>
-            <w:r>
-              <w:rPr>
-                <w:rFonts w:ascii="Times New Roman" w:eastAsia="Times New Roman" w:hAnsi="Times New Roman" w:cs="Times New Roman"/>
-                <w:sz w:val="24"/>
-                <w:szCs w:val="24"/>
-                <w:lang w:eastAsia="fr-FR"/>
-              </w:rPr>
-              <w:t>Niv</w:t>
-            </w:r>
-            <w:proofErr w:type="spellEnd"/>
-            <w:r>
-              <w:rPr>
-                <w:rFonts w:ascii="Times New Roman" w:eastAsia="Times New Roman" w:hAnsi="Times New Roman" w:cs="Times New Roman"/>
-                <w:sz w:val="24"/>
-                <w:szCs w:val="24"/>
-                <w:lang w:eastAsia="fr-FR"/>
-              </w:rPr>
-              <w:t xml:space="preserve"> 4)</w:t>
+            <w:r>
+              <w:rPr>
+                <w:rFonts w:ascii="Times New Roman" w:eastAsia="Times New Roman" w:hAnsi="Times New Roman" w:cs="Times New Roman"/>
+                <w:sz w:val="24"/>
+                <w:szCs w:val="24"/>
+                <w:lang w:eastAsia="fr-FR"/>
+              </w:rPr>
+              <w:t>Incant. Magie Noire (Niv 4)</w:t>
             </w:r>
             <w:r>
               <w:rPr>
@@ -16585,7 +15656,15 @@
           <w:lang w:eastAsia="fr-FR"/>
         </w:rPr>
       </w:pPr>
-      <w:proofErr w:type="spellStart"/>
+      <w:r>
+        <w:rPr>
+          <w:rFonts w:ascii="Times New Roman" w:eastAsia="Times New Roman" w:hAnsi="Times New Roman" w:cs="Times New Roman"/>
+          <w:sz w:val="24"/>
+          <w:szCs w:val="24"/>
+          <w:lang w:eastAsia="fr-FR"/>
+        </w:rPr>
+        <w:t xml:space="preserve">Gusoyn est un des grand-duc de au service de Abigor, le prince démon. Il gère d’une main de maitre la guilde des Kamaels et a réussi à gagner la confiance des autres races de la ville de </w:t>
+      </w:r>
       <w:r>
         <w:rPr>
           <w:rFonts w:ascii="Times New Roman" w:eastAsia="Times New Roman" w:hAnsi="Times New Roman" w:cs="Times New Roman"/>
@@ -16594,26 +15673,16 @@
           <w:lang w:eastAsia="fr-FR"/>
         </w:rPr>
         <w:lastRenderedPageBreak/>
-        <w:t>Gusoyn</w:t>
-      </w:r>
-      <w:proofErr w:type="spellEnd"/>
-      <w:r>
-        <w:rPr>
-          <w:rFonts w:ascii="Times New Roman" w:eastAsia="Times New Roman" w:hAnsi="Times New Roman" w:cs="Times New Roman"/>
-          <w:sz w:val="24"/>
-          <w:szCs w:val="24"/>
-          <w:lang w:eastAsia="fr-FR"/>
-        </w:rPr>
-        <w:t xml:space="preserve"> est un </w:t>
-      </w:r>
-      <w:r>
-        <w:rPr>
-          <w:rFonts w:ascii="Times New Roman" w:eastAsia="Times New Roman" w:hAnsi="Times New Roman" w:cs="Times New Roman"/>
-          <w:sz w:val="24"/>
-          <w:szCs w:val="24"/>
-          <w:lang w:eastAsia="fr-FR"/>
-        </w:rPr>
-        <w:t>des grands-ducs</w:t>
+        <w:t>Giran</w:t>
+      </w:r>
+      <w:r>
+        <w:rPr>
+          <w:rFonts w:ascii="Times New Roman" w:eastAsia="Times New Roman" w:hAnsi="Times New Roman" w:cs="Times New Roman"/>
+          <w:sz w:val="24"/>
+          <w:szCs w:val="24"/>
+          <w:lang w:eastAsia="fr-FR"/>
+        </w:rPr>
+        <w:t>,</w:t>
       </w:r>
       <w:r>
         <w:rPr>
@@ -16631,131 +15700,10 @@
           <w:szCs w:val="24"/>
           <w:lang w:eastAsia="fr-FR"/>
         </w:rPr>
-        <w:t>au</w:t>
-      </w:r>
-      <w:r>
-        <w:rPr>
-          <w:rFonts w:ascii="Times New Roman" w:eastAsia="Times New Roman" w:hAnsi="Times New Roman" w:cs="Times New Roman"/>
-          <w:sz w:val="24"/>
-          <w:szCs w:val="24"/>
-          <w:lang w:eastAsia="fr-FR"/>
-        </w:rPr>
-        <w:t xml:space="preserve"> service de </w:t>
-      </w:r>
-      <w:proofErr w:type="spellStart"/>
-      <w:r>
-        <w:rPr>
-          <w:rFonts w:ascii="Times New Roman" w:eastAsia="Times New Roman" w:hAnsi="Times New Roman" w:cs="Times New Roman"/>
-          <w:sz w:val="24"/>
-          <w:szCs w:val="24"/>
-          <w:lang w:eastAsia="fr-FR"/>
-        </w:rPr>
-        <w:t>Abigor</w:t>
-      </w:r>
-      <w:proofErr w:type="spellEnd"/>
-      <w:r>
-        <w:rPr>
-          <w:rFonts w:ascii="Times New Roman" w:eastAsia="Times New Roman" w:hAnsi="Times New Roman" w:cs="Times New Roman"/>
-          <w:sz w:val="24"/>
-          <w:szCs w:val="24"/>
-          <w:lang w:eastAsia="fr-FR"/>
-        </w:rPr>
-        <w:t xml:space="preserve">, le prince démon. Il gère d’une main de maitre la guilde des </w:t>
-      </w:r>
-      <w:proofErr w:type="spellStart"/>
-      <w:r>
-        <w:rPr>
-          <w:rFonts w:ascii="Times New Roman" w:eastAsia="Times New Roman" w:hAnsi="Times New Roman" w:cs="Times New Roman"/>
-          <w:sz w:val="24"/>
-          <w:szCs w:val="24"/>
-          <w:lang w:eastAsia="fr-FR"/>
-        </w:rPr>
-        <w:t>Kamaels</w:t>
-      </w:r>
-      <w:proofErr w:type="spellEnd"/>
-      <w:r>
-        <w:rPr>
-          <w:rFonts w:ascii="Times New Roman" w:eastAsia="Times New Roman" w:hAnsi="Times New Roman" w:cs="Times New Roman"/>
-          <w:sz w:val="24"/>
-          <w:szCs w:val="24"/>
-          <w:lang w:eastAsia="fr-FR"/>
-        </w:rPr>
-        <w:t xml:space="preserve"> et a réussi à gagner la confiance des autres races de la ville de </w:t>
-      </w:r>
-      <w:proofErr w:type="spellStart"/>
-      <w:r>
-        <w:rPr>
-          <w:b/>
-          <w:bCs/>
-        </w:rPr>
-        <w:t>Jómsborg</w:t>
-      </w:r>
-      <w:proofErr w:type="spellEnd"/>
-      <w:r>
-        <w:rPr>
-          <w:rFonts w:ascii="Times New Roman" w:eastAsia="Times New Roman" w:hAnsi="Times New Roman" w:cs="Times New Roman"/>
-          <w:sz w:val="24"/>
-          <w:szCs w:val="24"/>
-          <w:lang w:eastAsia="fr-FR"/>
-        </w:rPr>
-        <w:t>,</w:t>
-      </w:r>
-      <w:r>
-        <w:rPr>
-          <w:rFonts w:ascii="Times New Roman" w:eastAsia="Times New Roman" w:hAnsi="Times New Roman" w:cs="Times New Roman"/>
-          <w:sz w:val="24"/>
-          <w:szCs w:val="24"/>
-          <w:lang w:eastAsia="fr-FR"/>
-        </w:rPr>
-        <w:t xml:space="preserve"> </w:t>
-      </w:r>
-      <w:r>
-        <w:rPr>
-          <w:rFonts w:ascii="Times New Roman" w:eastAsia="Times New Roman" w:hAnsi="Times New Roman" w:cs="Times New Roman"/>
-          <w:sz w:val="24"/>
-          <w:szCs w:val="24"/>
-          <w:lang w:eastAsia="fr-FR"/>
-        </w:rPr>
-        <w:t xml:space="preserve">il est un des démons sortis de l’accouchement de </w:t>
-      </w:r>
-      <w:proofErr w:type="spellStart"/>
-      <w:r>
-        <w:rPr>
-          <w:rFonts w:ascii="Times New Roman" w:eastAsia="Times New Roman" w:hAnsi="Times New Roman" w:cs="Times New Roman"/>
-          <w:sz w:val="24"/>
-          <w:szCs w:val="24"/>
-          <w:lang w:eastAsia="fr-FR"/>
-        </w:rPr>
-        <w:t>Shilien</w:t>
-      </w:r>
-      <w:proofErr w:type="spellEnd"/>
-      <w:r>
-        <w:rPr>
-          <w:rFonts w:ascii="Times New Roman" w:eastAsia="Times New Roman" w:hAnsi="Times New Roman" w:cs="Times New Roman"/>
-          <w:sz w:val="24"/>
-          <w:szCs w:val="24"/>
-          <w:lang w:eastAsia="fr-FR"/>
-        </w:rPr>
-        <w:t xml:space="preserve"> et donc possède un âge et une connaissance bien supérieur à la normal. Ce qui lui accorde un bonus de +20% à tous les tests pouvant </w:t>
-      </w:r>
-      <w:r>
-        <w:rPr>
-          <w:rFonts w:ascii="Times New Roman" w:eastAsia="Times New Roman" w:hAnsi="Times New Roman" w:cs="Times New Roman"/>
-          <w:sz w:val="24"/>
-          <w:szCs w:val="24"/>
-          <w:lang w:eastAsia="fr-FR"/>
-        </w:rPr>
-        <w:t>nécessiter</w:t>
-      </w:r>
-      <w:r>
-        <w:rPr>
-          <w:rFonts w:ascii="Times New Roman" w:eastAsia="Times New Roman" w:hAnsi="Times New Roman" w:cs="Times New Roman"/>
-          <w:sz w:val="24"/>
-          <w:szCs w:val="24"/>
-          <w:lang w:eastAsia="fr-FR"/>
-        </w:rPr>
-        <w:t xml:space="preserve"> des informations, du charisme, de la persuasion, du commandement, (ce bonus est cumulable avec les compétences) </w:t>
-      </w:r>
+        <w:t xml:space="preserve">il est un des démons sortis de l’accouchement de Shilien et donc possède un âge et une connaissance bien supérieur à la normal. Ce qui lui accorde un bonus de +20% à tous les tests pouvant nécessité des informations, du charisme, de la persuasion, du commandement, (ce bonus est cumulable avec les compétences) </w:t>
+      </w:r>
+      <w:bookmarkStart w:id="7" w:name="_GoBack"/>
+      <w:bookmarkEnd w:id="7"/>
     </w:p>
     <w:p>
       <w:pPr>
@@ -16894,7 +15842,6 @@
                 <w:lang w:eastAsia="fr-FR"/>
               </w:rPr>
             </w:pPr>
-            <w:proofErr w:type="spellStart"/>
             <w:r>
               <w:rPr>
                 <w:rFonts w:ascii="Times New Roman" w:eastAsia="Times New Roman" w:hAnsi="Times New Roman" w:cs="Times New Roman"/>
@@ -16904,7 +15851,6 @@
               </w:rPr>
               <w:t>Enc</w:t>
             </w:r>
-            <w:proofErr w:type="spellEnd"/>
           </w:p>
         </w:tc>
         <w:tc>
@@ -17250,7 +16196,25 @@
                 <w:szCs w:val="24"/>
                 <w:lang w:eastAsia="fr-FR"/>
               </w:rPr>
-              <w:t xml:space="preserve"> (deux dé 10 gardé le meilleur), Spécialisation Arme à deux mains, (si pas la compétences CC = 10%)</w:t>
+              <w:t xml:space="preserve"> (deux dé 10 gardé le meilleur)</w:t>
+            </w:r>
+            <w:r>
+              <w:rPr>
+                <w:rFonts w:ascii="Times New Roman" w:eastAsia="Times New Roman" w:hAnsi="Times New Roman" w:cs="Times New Roman"/>
+                <w:sz w:val="24"/>
+                <w:szCs w:val="24"/>
+                <w:lang w:eastAsia="fr-FR"/>
+              </w:rPr>
+              <w:t>, Spécialisation Arme à deux mains,</w:t>
+            </w:r>
+            <w:r>
+              <w:rPr>
+                <w:rFonts w:ascii="Times New Roman" w:eastAsia="Times New Roman" w:hAnsi="Times New Roman" w:cs="Times New Roman"/>
+                <w:sz w:val="24"/>
+                <w:szCs w:val="24"/>
+                <w:lang w:eastAsia="fr-FR"/>
+              </w:rPr>
+              <w:t xml:space="preserve"> (si pas la compétences CC = 10%)</w:t>
             </w:r>
           </w:p>
         </w:tc>
@@ -17308,7 +16272,7 @@
 </file>
 
 <file path=word/endnotes.xml><?xml version="1.0" encoding="utf-8"?>
-<w:endnotes xmlns:wpc="http://schemas.microsoft.com/office/word/2010/wordprocessingCanvas" xmlns:cx="http://schemas.microsoft.com/office/drawing/2014/chartex" xmlns:cx1="http://schemas.microsoft.com/office/drawing/2015/9/8/chartex" xmlns:cx2="http://schemas.microsoft.com/office/drawing/2015/10/21/chartex" xmlns:cx3="http://schemas.microsoft.com/office/drawing/2016/5/9/chartex" xmlns:cx4="http://schemas.microsoft.com/office/drawing/2016/5/10/chartex" xmlns:cx5="http://schemas.microsoft.com/office/drawing/2016/5/11/chartex" xmlns:cx6="http://schemas.microsoft.com/office/drawing/2016/5/12/chartex" xmlns:cx7="http://schemas.microsoft.com/office/drawing/2016/5/13/chartex" xmlns:cx8="http://schemas.microsoft.com/office/drawing/2016/5/14/chartex" xmlns:mc="http://schemas.openxmlformats.org/markup-compatibility/2006" xmlns:aink="http://schemas.microsoft.com/office/drawing/2016/ink" xmlns:am3d="http://schemas.microsoft.com/office/drawing/2017/model3d" xmlns:o="urn:schemas-microsoft-com:office:office" xmlns:r="http://schemas.openxmlformats.org/officeDocument/2006/relationships" xmlns:m="http://schemas.openxmlformats.org/officeDocument/2006/math" xmlns:v="urn:schemas-microsoft-com:vml" xmlns:wp14="http://schemas.microsoft.com/office/word/2010/wordprocessingDrawing" xmlns:wp="http://schemas.openxmlformats.org/drawingml/2006/wordprocessingDrawing" xmlns:w10="urn:schemas-microsoft-com:office:word" xmlns:w="http://schemas.openxmlformats.org/wordprocessingml/2006/main" xmlns:w14="http://schemas.microsoft.com/office/word/2010/wordml" xmlns:w15="http://schemas.microsoft.com/office/word/2012/wordml" xmlns:w16cex="http://schemas.microsoft.com/office/word/2018/wordml/cex" xmlns:w16cid="http://schemas.microsoft.com/office/word/2016/wordml/cid" xmlns:w16="http://schemas.microsoft.com/office/word/2018/wordml" xmlns:w16sdtdh="http://schemas.microsoft.com/office/word/2020/wordml/sdtdatahash" xmlns:w16se="http://schemas.microsoft.com/office/word/2015/wordml/symex" xmlns:wpg="http://schemas.microsoft.com/office/word/2010/wordprocessingGroup" xmlns:wpi="http://schemas.microsoft.com/office/word/2010/wordprocessingInk" xmlns:wne="http://schemas.microsoft.com/office/word/2006/wordml" xmlns:wps="http://schemas.microsoft.com/office/word/2010/wordprocessingShape" mc:Ignorable="w14 w15 w16se w16cid w16 w16cex w16sdtdh wp14">
+<w:endnotes xmlns:wpc="http://schemas.microsoft.com/office/word/2010/wordprocessingCanvas" xmlns:cx="http://schemas.microsoft.com/office/drawing/2014/chartex" xmlns:cx1="http://schemas.microsoft.com/office/drawing/2015/9/8/chartex" xmlns:mc="http://schemas.openxmlformats.org/markup-compatibility/2006" xmlns:o="urn:schemas-microsoft-com:office:office" xmlns:r="http://schemas.openxmlformats.org/officeDocument/2006/relationships" xmlns:m="http://schemas.openxmlformats.org/officeDocument/2006/math" xmlns:v="urn:schemas-microsoft-com:vml" xmlns:wp14="http://schemas.microsoft.com/office/word/2010/wordprocessingDrawing" xmlns:wp="http://schemas.openxmlformats.org/drawingml/2006/wordprocessingDrawing" xmlns:w10="urn:schemas-microsoft-com:office:word" xmlns:w="http://schemas.openxmlformats.org/wordprocessingml/2006/main" xmlns:w14="http://schemas.microsoft.com/office/word/2010/wordml" xmlns:w15="http://schemas.microsoft.com/office/word/2012/wordml" xmlns:w16se="http://schemas.microsoft.com/office/word/2015/wordml/symex" xmlns:wpg="http://schemas.microsoft.com/office/word/2010/wordprocessingGroup" xmlns:wpi="http://schemas.microsoft.com/office/word/2010/wordprocessingInk" xmlns:wne="http://schemas.microsoft.com/office/word/2006/wordml" xmlns:wps="http://schemas.microsoft.com/office/word/2010/wordprocessingShape" mc:Ignorable="w14 w15 w16se wp14">
   <w:endnote w:type="separator" w:id="-1">
     <w:p>
       <w:pPr>
@@ -17333,7 +16297,7 @@
 </file>
 
 <file path=word/footer1.xml><?xml version="1.0" encoding="utf-8"?>
-<w:ftr xmlns:wpc="http://schemas.microsoft.com/office/word/2010/wordprocessingCanvas" xmlns:cx="http://schemas.microsoft.com/office/drawing/2014/chartex" xmlns:cx1="http://schemas.microsoft.com/office/drawing/2015/9/8/chartex" xmlns:cx2="http://schemas.microsoft.com/office/drawing/2015/10/21/chartex" xmlns:cx3="http://schemas.microsoft.com/office/drawing/2016/5/9/chartex" xmlns:cx4="http://schemas.microsoft.com/office/drawing/2016/5/10/chartex" xmlns:cx5="http://schemas.microsoft.com/office/drawing/2016/5/11/chartex" xmlns:cx6="http://schemas.microsoft.com/office/drawing/2016/5/12/chartex" xmlns:cx7="http://schemas.microsoft.com/office/drawing/2016/5/13/chartex" xmlns:cx8="http://schemas.microsoft.com/office/drawing/2016/5/14/chartex" xmlns:mc="http://schemas.openxmlformats.org/markup-compatibility/2006" xmlns:aink="http://schemas.microsoft.com/office/drawing/2016/ink" xmlns:am3d="http://schemas.microsoft.com/office/drawing/2017/model3d" xmlns:o="urn:schemas-microsoft-com:office:office" xmlns:r="http://schemas.openxmlformats.org/officeDocument/2006/relationships" xmlns:m="http://schemas.openxmlformats.org/officeDocument/2006/math" xmlns:v="urn:schemas-microsoft-com:vml" xmlns:wp14="http://schemas.microsoft.com/office/word/2010/wordprocessingDrawing" xmlns:wp="http://schemas.openxmlformats.org/drawingml/2006/wordprocessingDrawing" xmlns:w10="urn:schemas-microsoft-com:office:word" xmlns:w="http://schemas.openxmlformats.org/wordprocessingml/2006/main" xmlns:w14="http://schemas.microsoft.com/office/word/2010/wordml" xmlns:w15="http://schemas.microsoft.com/office/word/2012/wordml" xmlns:w16cex="http://schemas.microsoft.com/office/word/2018/wordml/cex" xmlns:w16cid="http://schemas.microsoft.com/office/word/2016/wordml/cid" xmlns:w16="http://schemas.microsoft.com/office/word/2018/wordml" xmlns:w16sdtdh="http://schemas.microsoft.com/office/word/2020/wordml/sdtdatahash" xmlns:w16se="http://schemas.microsoft.com/office/word/2015/wordml/symex" xmlns:wpg="http://schemas.microsoft.com/office/word/2010/wordprocessingGroup" xmlns:wpi="http://schemas.microsoft.com/office/word/2010/wordprocessingInk" xmlns:wne="http://schemas.microsoft.com/office/word/2006/wordml" xmlns:wps="http://schemas.microsoft.com/office/word/2010/wordprocessingShape" mc:Ignorable="w14 w15 w16se w16cid w16 w16cex w16sdtdh wp14">
+<w:ftr xmlns:wpc="http://schemas.microsoft.com/office/word/2010/wordprocessingCanvas" xmlns:cx="http://schemas.microsoft.com/office/drawing/2014/chartex" xmlns:cx1="http://schemas.microsoft.com/office/drawing/2015/9/8/chartex" xmlns:mc="http://schemas.openxmlformats.org/markup-compatibility/2006" xmlns:o="urn:schemas-microsoft-com:office:office" xmlns:r="http://schemas.openxmlformats.org/officeDocument/2006/relationships" xmlns:m="http://schemas.openxmlformats.org/officeDocument/2006/math" xmlns:v="urn:schemas-microsoft-com:vml" xmlns:wp14="http://schemas.microsoft.com/office/word/2010/wordprocessingDrawing" xmlns:wp="http://schemas.openxmlformats.org/drawingml/2006/wordprocessingDrawing" xmlns:w10="urn:schemas-microsoft-com:office:word" xmlns:w="http://schemas.openxmlformats.org/wordprocessingml/2006/main" xmlns:w14="http://schemas.microsoft.com/office/word/2010/wordml" xmlns:w15="http://schemas.microsoft.com/office/word/2012/wordml" xmlns:w16se="http://schemas.microsoft.com/office/word/2015/wordml/symex" xmlns:wpg="http://schemas.microsoft.com/office/word/2010/wordprocessingGroup" xmlns:wpi="http://schemas.microsoft.com/office/word/2010/wordprocessingInk" xmlns:wne="http://schemas.microsoft.com/office/word/2006/wordml" xmlns:wps="http://schemas.microsoft.com/office/word/2010/wordprocessingShape" mc:Ignorable="w14 w15 w16se wp14">
   <w:tbl>
     <w:tblPr>
       <w:tblpPr w:leftFromText="187" w:rightFromText="187" w:vertAnchor="text" w:tblpY="1"/>
@@ -17502,7 +16466,7 @@
 </file>
 
 <file path=word/footnotes.xml><?xml version="1.0" encoding="utf-8"?>
-<w:footnotes xmlns:wpc="http://schemas.microsoft.com/office/word/2010/wordprocessingCanvas" xmlns:cx="http://schemas.microsoft.com/office/drawing/2014/chartex" xmlns:cx1="http://schemas.microsoft.com/office/drawing/2015/9/8/chartex" xmlns:cx2="http://schemas.microsoft.com/office/drawing/2015/10/21/chartex" xmlns:cx3="http://schemas.microsoft.com/office/drawing/2016/5/9/chartex" xmlns:cx4="http://schemas.microsoft.com/office/drawing/2016/5/10/chartex" xmlns:cx5="http://schemas.microsoft.com/office/drawing/2016/5/11/chartex" xmlns:cx6="http://schemas.microsoft.com/office/drawing/2016/5/12/chartex" xmlns:cx7="http://schemas.microsoft.com/office/drawing/2016/5/13/chartex" xmlns:cx8="http://schemas.microsoft.com/office/drawing/2016/5/14/chartex" xmlns:mc="http://schemas.openxmlformats.org/markup-compatibility/2006" xmlns:aink="http://schemas.microsoft.com/office/drawing/2016/ink" xmlns:am3d="http://schemas.microsoft.com/office/drawing/2017/model3d" xmlns:o="urn:schemas-microsoft-com:office:office" xmlns:r="http://schemas.openxmlformats.org/officeDocument/2006/relationships" xmlns:m="http://schemas.openxmlformats.org/officeDocument/2006/math" xmlns:v="urn:schemas-microsoft-com:vml" xmlns:wp14="http://schemas.microsoft.com/office/word/2010/wordprocessingDrawing" xmlns:wp="http://schemas.openxmlformats.org/drawingml/2006/wordprocessingDrawing" xmlns:w10="urn:schemas-microsoft-com:office:word" xmlns:w="http://schemas.openxmlformats.org/wordprocessingml/2006/main" xmlns:w14="http://schemas.microsoft.com/office/word/2010/wordml" xmlns:w15="http://schemas.microsoft.com/office/word/2012/wordml" xmlns:w16cex="http://schemas.microsoft.com/office/word/2018/wordml/cex" xmlns:w16cid="http://schemas.microsoft.com/office/word/2016/wordml/cid" xmlns:w16="http://schemas.microsoft.com/office/word/2018/wordml" xmlns:w16sdtdh="http://schemas.microsoft.com/office/word/2020/wordml/sdtdatahash" xmlns:w16se="http://schemas.microsoft.com/office/word/2015/wordml/symex" xmlns:wpg="http://schemas.microsoft.com/office/word/2010/wordprocessingGroup" xmlns:wpi="http://schemas.microsoft.com/office/word/2010/wordprocessingInk" xmlns:wne="http://schemas.microsoft.com/office/word/2006/wordml" xmlns:wps="http://schemas.microsoft.com/office/word/2010/wordprocessingShape" mc:Ignorable="w14 w15 w16se w16cid w16 w16cex w16sdtdh wp14">
+<w:footnotes xmlns:wpc="http://schemas.microsoft.com/office/word/2010/wordprocessingCanvas" xmlns:cx="http://schemas.microsoft.com/office/drawing/2014/chartex" xmlns:cx1="http://schemas.microsoft.com/office/drawing/2015/9/8/chartex" xmlns:mc="http://schemas.openxmlformats.org/markup-compatibility/2006" xmlns:o="urn:schemas-microsoft-com:office:office" xmlns:r="http://schemas.openxmlformats.org/officeDocument/2006/relationships" xmlns:m="http://schemas.openxmlformats.org/officeDocument/2006/math" xmlns:v="urn:schemas-microsoft-com:vml" xmlns:wp14="http://schemas.microsoft.com/office/word/2010/wordprocessingDrawing" xmlns:wp="http://schemas.openxmlformats.org/drawingml/2006/wordprocessingDrawing" xmlns:w10="urn:schemas-microsoft-com:office:word" xmlns:w="http://schemas.openxmlformats.org/wordprocessingml/2006/main" xmlns:w14="http://schemas.microsoft.com/office/word/2010/wordml" xmlns:w15="http://schemas.microsoft.com/office/word/2012/wordml" xmlns:w16se="http://schemas.microsoft.com/office/word/2015/wordml/symex" xmlns:wpg="http://schemas.microsoft.com/office/word/2010/wordprocessingGroup" xmlns:wpi="http://schemas.microsoft.com/office/word/2010/wordprocessingInk" xmlns:wne="http://schemas.microsoft.com/office/word/2006/wordml" xmlns:wps="http://schemas.microsoft.com/office/word/2010/wordprocessingShape" mc:Ignorable="w14 w15 w16se wp14">
   <w:footnote w:type="separator" w:id="-1">
     <w:p>
       <w:pPr>
@@ -17527,7 +16491,7 @@
 </file>
 
 <file path=word/numbering.xml><?xml version="1.0" encoding="utf-8"?>
-<w:numbering xmlns:wpc="http://schemas.microsoft.com/office/word/2010/wordprocessingCanvas" xmlns:cx="http://schemas.microsoft.com/office/drawing/2014/chartex" xmlns:cx1="http://schemas.microsoft.com/office/drawing/2015/9/8/chartex" xmlns:cx2="http://schemas.microsoft.com/office/drawing/2015/10/21/chartex" xmlns:cx3="http://schemas.microsoft.com/office/drawing/2016/5/9/chartex" xmlns:cx4="http://schemas.microsoft.com/office/drawing/2016/5/10/chartex" xmlns:cx5="http://schemas.microsoft.com/office/drawing/2016/5/11/chartex" xmlns:cx6="http://schemas.microsoft.com/office/drawing/2016/5/12/chartex" xmlns:cx7="http://schemas.microsoft.com/office/drawing/2016/5/13/chartex" xmlns:cx8="http://schemas.microsoft.com/office/drawing/2016/5/14/chartex" xmlns:mc="http://schemas.openxmlformats.org/markup-compatibility/2006" xmlns:aink="http://schemas.microsoft.com/office/drawing/2016/ink" xmlns:am3d="http://schemas.microsoft.com/office/drawing/2017/model3d" xmlns:o="urn:schemas-microsoft-com:office:office" xmlns:r="http://schemas.openxmlformats.org/officeDocument/2006/relationships" xmlns:m="http://schemas.openxmlformats.org/officeDocument/2006/math" xmlns:v="urn:schemas-microsoft-com:vml" xmlns:wp14="http://schemas.microsoft.com/office/word/2010/wordprocessingDrawing" xmlns:wp="http://schemas.openxmlformats.org/drawingml/2006/wordprocessingDrawing" xmlns:w10="urn:schemas-microsoft-com:office:word" xmlns:w="http://schemas.openxmlformats.org/wordprocessingml/2006/main" xmlns:w14="http://schemas.microsoft.com/office/word/2010/wordml" xmlns:w15="http://schemas.microsoft.com/office/word/2012/wordml" xmlns:w16cex="http://schemas.microsoft.com/office/word/2018/wordml/cex" xmlns:w16cid="http://schemas.microsoft.com/office/word/2016/wordml/cid" xmlns:w16="http://schemas.microsoft.com/office/word/2018/wordml" xmlns:w16sdtdh="http://schemas.microsoft.com/office/word/2020/wordml/sdtdatahash" xmlns:w16se="http://schemas.microsoft.com/office/word/2015/wordml/symex" xmlns:wpg="http://schemas.microsoft.com/office/word/2010/wordprocessingGroup" xmlns:wpi="http://schemas.microsoft.com/office/word/2010/wordprocessingInk" xmlns:wne="http://schemas.microsoft.com/office/word/2006/wordml" xmlns:wps="http://schemas.microsoft.com/office/word/2010/wordprocessingShape" mc:Ignorable="w14 w15 w16se w16cid w16 w16cex w16sdtdh wp14">
+<w:numbering xmlns:wpc="http://schemas.microsoft.com/office/word/2010/wordprocessingCanvas" xmlns:cx="http://schemas.microsoft.com/office/drawing/2014/chartex" xmlns:cx1="http://schemas.microsoft.com/office/drawing/2015/9/8/chartex" xmlns:mc="http://schemas.openxmlformats.org/markup-compatibility/2006" xmlns:o="urn:schemas-microsoft-com:office:office" xmlns:r="http://schemas.openxmlformats.org/officeDocument/2006/relationships" xmlns:m="http://schemas.openxmlformats.org/officeDocument/2006/math" xmlns:v="urn:schemas-microsoft-com:vml" xmlns:wp14="http://schemas.microsoft.com/office/word/2010/wordprocessingDrawing" xmlns:wp="http://schemas.openxmlformats.org/drawingml/2006/wordprocessingDrawing" xmlns:w10="urn:schemas-microsoft-com:office:word" xmlns:w="http://schemas.openxmlformats.org/wordprocessingml/2006/main" xmlns:w14="http://schemas.microsoft.com/office/word/2010/wordml" xmlns:w15="http://schemas.microsoft.com/office/word/2012/wordml" xmlns:w16se="http://schemas.microsoft.com/office/word/2015/wordml/symex" xmlns:wpg="http://schemas.microsoft.com/office/word/2010/wordprocessingGroup" xmlns:wpi="http://schemas.microsoft.com/office/word/2010/wordprocessingInk" xmlns:wne="http://schemas.microsoft.com/office/word/2006/wordml" xmlns:wps="http://schemas.microsoft.com/office/word/2010/wordprocessingShape" mc:Ignorable="w14 w15 w16se wp14">
   <w:abstractNum w:abstractNumId="0" w15:restartNumberingAfterBreak="0">
     <w:nsid w:val="1997595D"/>
     <w:multiLevelType w:val="hybridMultilevel"/>
@@ -18006,7 +16970,7 @@
 </file>
 
 <file path=word/styles.xml><?xml version="1.0" encoding="utf-8"?>
-<w:styles xmlns:mc="http://schemas.openxmlformats.org/markup-compatibility/2006" xmlns:r="http://schemas.openxmlformats.org/officeDocument/2006/relationships" xmlns:w="http://schemas.openxmlformats.org/wordprocessingml/2006/main" xmlns:w14="http://schemas.microsoft.com/office/word/2010/wordml" xmlns:w15="http://schemas.microsoft.com/office/word/2012/wordml" xmlns:w16cex="http://schemas.microsoft.com/office/word/2018/wordml/cex" xmlns:w16cid="http://schemas.microsoft.com/office/word/2016/wordml/cid" xmlns:w16="http://schemas.microsoft.com/office/word/2018/wordml" xmlns:w16sdtdh="http://schemas.microsoft.com/office/word/2020/wordml/sdtdatahash" xmlns:w16se="http://schemas.microsoft.com/office/word/2015/wordml/symex" mc:Ignorable="w14 w15 w16se w16cid w16 w16cex w16sdtdh">
+<w:styles xmlns:mc="http://schemas.openxmlformats.org/markup-compatibility/2006" xmlns:r="http://schemas.openxmlformats.org/officeDocument/2006/relationships" xmlns:w="http://schemas.openxmlformats.org/wordprocessingml/2006/main" xmlns:w14="http://schemas.microsoft.com/office/word/2010/wordml" xmlns:w15="http://schemas.microsoft.com/office/word/2012/wordml" xmlns:w16se="http://schemas.microsoft.com/office/word/2015/wordml/symex" mc:Ignorable="w14 w15 w16se">
   <w:docDefaults>
     <w:rPrDefault>
       <w:rPr>
@@ -18022,7 +16986,7 @@
       </w:pPr>
     </w:pPrDefault>
   </w:docDefaults>
-  <w:latentStyles w:defLockedState="0" w:defUIPriority="99" w:defSemiHidden="0" w:defUnhideWhenUsed="0" w:defQFormat="0" w:count="376">
+  <w:latentStyles w:defLockedState="0" w:defUIPriority="99" w:defSemiHidden="0" w:defUnhideWhenUsed="0" w:defQFormat="0" w:count="371">
     <w:lsdException w:name="Normal" w:uiPriority="0" w:qFormat="1"/>
     <w:lsdException w:name="heading 1" w:uiPriority="9" w:qFormat="1"/>
     <w:lsdException w:name="heading 2" w:semiHidden="1" w:uiPriority="9" w:unhideWhenUsed="1" w:qFormat="1"/>
@@ -18128,6 +17092,7 @@
     <w:lsdException w:name="HTML Sample" w:semiHidden="1" w:unhideWhenUsed="1"/>
     <w:lsdException w:name="HTML Typewriter" w:semiHidden="1" w:unhideWhenUsed="1"/>
     <w:lsdException w:name="HTML Variable" w:semiHidden="1" w:unhideWhenUsed="1"/>
+    <w:lsdException w:name="Normal Table" w:semiHidden="1" w:unhideWhenUsed="1"/>
     <w:lsdException w:name="annotation subject" w:semiHidden="1" w:unhideWhenUsed="1"/>
     <w:lsdException w:name="No List" w:semiHidden="1" w:unhideWhenUsed="1"/>
     <w:lsdException w:name="Outline List 1" w:semiHidden="1" w:unhideWhenUsed="1"/>
@@ -18170,8 +17135,11 @@
     <w:lsdException w:name="Table Contemporary" w:semiHidden="1" w:unhideWhenUsed="1"/>
     <w:lsdException w:name="Table Elegant" w:semiHidden="1" w:unhideWhenUsed="1"/>
     <w:lsdException w:name="Table Professional" w:semiHidden="1" w:unhideWhenUsed="1"/>
+    <w:lsdException w:name="Table Subtle 1" w:semiHidden="1" w:unhideWhenUsed="1"/>
     <w:lsdException w:name="Table Subtle 2" w:semiHidden="1" w:unhideWhenUsed="1"/>
     <w:lsdException w:name="Table Web 1" w:semiHidden="1" w:unhideWhenUsed="1"/>
+    <w:lsdException w:name="Table Web 2" w:semiHidden="1" w:unhideWhenUsed="1"/>
+    <w:lsdException w:name="Table Web 3" w:semiHidden="1" w:unhideWhenUsed="1"/>
     <w:lsdException w:name="Balloon Text" w:semiHidden="1" w:unhideWhenUsed="1"/>
     <w:lsdException w:name="Table Grid" w:uiPriority="59"/>
     <w:lsdException w:name="Table Theme" w:semiHidden="1" w:unhideWhenUsed="1"/>
@@ -18390,11 +17358,6 @@
     <w:lsdException w:name="List Table 5 Dark Accent 6" w:uiPriority="50"/>
     <w:lsdException w:name="List Table 6 Colorful Accent 6" w:uiPriority="51"/>
     <w:lsdException w:name="List Table 7 Colorful Accent 6" w:uiPriority="52"/>
-    <w:lsdException w:name="Mention" w:semiHidden="1" w:unhideWhenUsed="1"/>
-    <w:lsdException w:name="Smart Hyperlink" w:semiHidden="1" w:unhideWhenUsed="1"/>
-    <w:lsdException w:name="Hashtag" w:semiHidden="1" w:unhideWhenUsed="1"/>
-    <w:lsdException w:name="Unresolved Mention" w:semiHidden="1" w:unhideWhenUsed="1"/>
-    <w:lsdException w:name="Smart Link" w:semiHidden="1" w:unhideWhenUsed="1"/>
   </w:latentStyles>
   <w:style w:type="paragraph" w:default="1" w:styleId="Normal">
     <w:name w:val="Normal"/>
@@ -18954,7 +17917,7 @@
       <w:color w:val="FF0000"/>
     </w:rPr>
   </w:style>
-  <w:style w:type="character" w:styleId="Rfrencelgre">
+  <w:style w:type="character" w:styleId="Rfrenceple">
     <w:name w:val="Subtle Reference"/>
     <w:basedOn w:val="Policepardfaut"/>
     <w:uiPriority w:val="31"/>

</xml_diff>